<commit_message>
TEST_v1.2 This version was tested on the FEB board. It has only the uC interface and the VXO pins for the clock source (so it is a simplified version of TEST_v1.2 which has also other pins not used in the fw but mapped on the constraints). This version has the costraints to be configured in Slave SelectMAP but the FEB board has the configuration pin messed up, so it is not possible to use the Slave SelectMAP, but only the JTAG. The uC is preventing the FPGA to program from the JTAG, so it needs to be erased or in pause during the programming. With this version the uC can write the registers but not read them because the uWRd strobe is mapped on a reserved pin (CCLK) and is not usable. The VXO is working.
</commit_message>
<xml_diff>
--- a/FEB_Registers.docx
+++ b/FEB_Registers.docx
@@ -48,7 +48,37 @@
         <w:pStyle w:val="BodyText"/>
       </w:pPr>
       <w:r>
-        <w:t>There are four FPGAs on the FEB. The address space for each FPGA is offset by 0x400 from its neighbor. The region 0x300 to 0x3FF broadcasts to all FPFAs simultaneously.</w:t>
+        <w:t>There are four FPGAs on the FEB</w:t>
+      </w:r>
+      <w:r>
+        <w:t xml:space="preserve"> (</w:t>
+      </w:r>
+      <w:r>
+        <w:rPr>
+          <w:rFonts w:ascii="Calibri" w:hAnsi="Calibri" w:cs="Calibri"/>
+          <w:sz w:val="22"/>
+          <w:szCs w:val="22"/>
+        </w:rPr>
+        <w:t>part number</w:t>
+      </w:r>
+      <w:r>
+        <w:rPr>
+          <w:rFonts w:ascii="Calibri" w:hAnsi="Calibri" w:cs="Calibri"/>
+          <w:sz w:val="22"/>
+          <w:szCs w:val="22"/>
+        </w:rPr>
+        <w:t xml:space="preserve"> xc7s50fgga484-2</w:t>
+      </w:r>
+      <w:r>
+        <w:rPr>
+          <w:rFonts w:ascii="Calibri" w:hAnsi="Calibri" w:cs="Calibri"/>
+          <w:sz w:val="22"/>
+          <w:szCs w:val="22"/>
+        </w:rPr>
+        <w:t>)</w:t>
+      </w:r>
+      <w:r>
+        <w:t>. The address space for each FPGA is offset by 0x400 from its neighbor. The region 0x300 to 0x3FF broadcasts to all FPFAs simultaneously.</w:t>
       </w:r>
     </w:p>
     <w:p>
@@ -63,23 +93,7 @@
         <w:ind w:left="360" w:hanging="360"/>
       </w:pPr>
       <w:r>
-        <w:t>0x</w:t>
-      </w:r>
-      <w:proofErr w:type="gramStart"/>
-      <w:r>
-        <w:t>000..</w:t>
-      </w:r>
-      <w:proofErr w:type="gramEnd"/>
-      <w:r>
-        <w:t xml:space="preserve">0x2FF – FPGA1. CMB Inputs </w:t>
-      </w:r>
-      <w:proofErr w:type="gramStart"/>
-      <w:r>
-        <w:t>1..</w:t>
-      </w:r>
-      <w:proofErr w:type="gramEnd"/>
-      <w:r>
-        <w:t xml:space="preserve">4 </w:t>
+        <w:t xml:space="preserve">0x000..0x2FF – FPGA1. CMB Inputs 1..4 </w:t>
       </w:r>
       <w:r>
         <w:rPr>
@@ -97,23 +111,7 @@
         <w:ind w:left="360" w:hanging="360"/>
       </w:pPr>
       <w:r>
-        <w:t>0x</w:t>
-      </w:r>
-      <w:proofErr w:type="gramStart"/>
-      <w:r>
-        <w:t>400..</w:t>
-      </w:r>
-      <w:proofErr w:type="gramEnd"/>
-      <w:r>
-        <w:t xml:space="preserve">0x6FF – FPGA2. CMB Inputs </w:t>
-      </w:r>
-      <w:proofErr w:type="gramStart"/>
-      <w:r>
-        <w:t>1..</w:t>
-      </w:r>
-      <w:proofErr w:type="gramEnd"/>
-      <w:r>
-        <w:t xml:space="preserve">4 </w:t>
+        <w:t xml:space="preserve">0x400..0x6FF – FPGA2. CMB Inputs 1..4 </w:t>
       </w:r>
       <w:r>
         <w:rPr>
@@ -131,23 +129,7 @@
         <w:ind w:left="360" w:hanging="360"/>
       </w:pPr>
       <w:r>
-        <w:t>0x</w:t>
-      </w:r>
-      <w:proofErr w:type="gramStart"/>
-      <w:r>
-        <w:t>800..</w:t>
-      </w:r>
-      <w:proofErr w:type="gramEnd"/>
-      <w:r>
-        <w:t xml:space="preserve">0xAFF – FPGA3. CMB Inputs </w:t>
-      </w:r>
-      <w:proofErr w:type="gramStart"/>
-      <w:r>
-        <w:t>1..</w:t>
-      </w:r>
-      <w:proofErr w:type="gramEnd"/>
-      <w:r>
-        <w:t xml:space="preserve">4 </w:t>
+        <w:t xml:space="preserve">0x800..0xAFF – FPGA3. CMB Inputs 1..4 </w:t>
       </w:r>
       <w:r>
         <w:rPr>
@@ -165,23 +147,7 @@
         <w:ind w:left="360" w:hanging="360"/>
       </w:pPr>
       <w:r>
-        <w:t>0xC</w:t>
-      </w:r>
-      <w:proofErr w:type="gramStart"/>
-      <w:r>
-        <w:t>00..</w:t>
-      </w:r>
-      <w:proofErr w:type="gramEnd"/>
-      <w:r>
-        <w:t xml:space="preserve">0xEFF – FPGA4. CMB Inputs </w:t>
-      </w:r>
-      <w:proofErr w:type="gramStart"/>
-      <w:r>
-        <w:t>1..</w:t>
-      </w:r>
-      <w:proofErr w:type="gramEnd"/>
-      <w:r>
-        <w:t xml:space="preserve">4 </w:t>
+        <w:t xml:space="preserve">0xC00..0xEFF – FPGA4. CMB Inputs 1..4 </w:t>
       </w:r>
       <w:r>
         <w:rPr>
@@ -246,111 +212,91 @@
           <w:sz w:val="20"/>
           <w:szCs w:val="20"/>
         </w:rPr>
-        <w:t xml:space="preserve">A write to this address defines the upper 16 bits of the </w:t>
-      </w:r>
-      <w:proofErr w:type="gramStart"/>
+        <w:t xml:space="preserve">A write to this address defines the upper 16 bits of the 32 bit test counter. </w:t>
+      </w:r>
       <w:r>
         <w:rPr>
           <w:rFonts w:ascii="Arial" w:hAnsi="Arial" w:cs="Arial"/>
           <w:sz w:val="20"/>
           <w:szCs w:val="20"/>
         </w:rPr>
-        <w:t>32 bit</w:t>
-      </w:r>
-      <w:proofErr w:type="gramEnd"/>
+        <w:br/>
+      </w:r>
       <w:r>
         <w:rPr>
           <w:rFonts w:ascii="Arial" w:hAnsi="Arial" w:cs="Arial"/>
           <w:sz w:val="20"/>
           <w:szCs w:val="20"/>
         </w:rPr>
-        <w:t xml:space="preserve"> test counter. </w:t>
-      </w:r>
-      <w:r>
+        <w:t>A read returns the present value of the upper bits.</w:t>
+      </w:r>
+    </w:p>
+    <w:p>
+      <w:pPr>
+        <w:pStyle w:val="Heading3"/>
+        <w:rPr>
+          <w:b/>
+          <w:sz w:val="22"/>
+          <w:szCs w:val="22"/>
+        </w:rPr>
+      </w:pPr>
+      <w:r>
+        <w:rPr>
+          <w:b/>
+          <w:sz w:val="22"/>
+          <w:szCs w:val="22"/>
+        </w:rPr>
+        <w:t>0x023: Read/Write test Counter Bits 15...0</w:t>
+      </w:r>
+    </w:p>
+    <w:p>
+      <w:pPr>
+        <w:ind w:left="360"/>
         <w:rPr>
           <w:rFonts w:ascii="Arial" w:hAnsi="Arial" w:cs="Arial"/>
           <w:sz w:val="20"/>
           <w:szCs w:val="20"/>
         </w:rPr>
-        <w:br/>
-      </w:r>
+      </w:pPr>
       <w:r>
         <w:rPr>
           <w:rFonts w:ascii="Arial" w:hAnsi="Arial" w:cs="Arial"/>
           <w:sz w:val="20"/>
           <w:szCs w:val="20"/>
         </w:rPr>
-        <w:t>A read returns the present value of the upper bits.</w:t>
-      </w:r>
-    </w:p>
-    <w:p>
-      <w:pPr>
-        <w:pStyle w:val="Heading3"/>
-        <w:rPr>
-          <w:b/>
-          <w:sz w:val="22"/>
-          <w:szCs w:val="22"/>
-        </w:rPr>
-      </w:pPr>
-      <w:r>
-        <w:rPr>
-          <w:b/>
-          <w:sz w:val="22"/>
-          <w:szCs w:val="22"/>
-        </w:rPr>
-        <w:t>0x023: Read/Write test Counter Bits 15...0</w:t>
-      </w:r>
-    </w:p>
-    <w:p>
-      <w:pPr>
-        <w:ind w:left="360"/>
+        <w:t xml:space="preserve">A write to this address defines the lower 16 bits of the 32 bit test counter.  </w:t>
+      </w:r>
+      <w:r>
         <w:rPr>
           <w:rFonts w:ascii="Arial" w:hAnsi="Arial" w:cs="Arial"/>
           <w:sz w:val="20"/>
           <w:szCs w:val="20"/>
         </w:rPr>
-      </w:pPr>
+        <w:br/>
+      </w:r>
       <w:r>
         <w:rPr>
           <w:rFonts w:ascii="Arial" w:hAnsi="Arial" w:cs="Arial"/>
           <w:sz w:val="20"/>
           <w:szCs w:val="20"/>
         </w:rPr>
-        <w:t xml:space="preserve">A write to this address defines the lower 16 bits of the </w:t>
-      </w:r>
-      <w:proofErr w:type="gramStart"/>
+        <w:t xml:space="preserve">A read </w:t>
+      </w:r>
       <w:r>
         <w:rPr>
           <w:rFonts w:ascii="Arial" w:hAnsi="Arial" w:cs="Arial"/>
           <w:sz w:val="20"/>
           <w:szCs w:val="20"/>
         </w:rPr>
-        <w:t>32 bit</w:t>
-      </w:r>
-      <w:proofErr w:type="gramEnd"/>
+        <w:t>to</w:t>
+      </w:r>
       <w:r>
         <w:rPr>
           <w:rFonts w:ascii="Arial" w:hAnsi="Arial" w:cs="Arial"/>
           <w:sz w:val="20"/>
           <w:szCs w:val="20"/>
         </w:rPr>
-        <w:t xml:space="preserve"> test counter.  </w:t>
-      </w:r>
-      <w:r>
-        <w:rPr>
-          <w:rFonts w:ascii="Arial" w:hAnsi="Arial" w:cs="Arial"/>
-          <w:sz w:val="20"/>
-          <w:szCs w:val="20"/>
-        </w:rPr>
-        <w:br/>
-      </w:r>
-      <w:r>
-        <w:rPr>
-          <w:rFonts w:ascii="Arial" w:hAnsi="Arial" w:cs="Arial"/>
-          <w:sz w:val="20"/>
-          <w:szCs w:val="20"/>
-        </w:rPr>
-        <w:t xml:space="preserve">A read from this address displays the value of the </w:t>
+        <w:t xml:space="preserve"> this address displays the value of the </w:t>
       </w:r>
       <w:r>
         <w:rPr>

</xml_diff>

<commit_message>
TEST_v1.3 Start building the DDR test. There are two approaches: ublaze + DDR or using the example design by Xilinx. This firmware is implementing the first approach, but there is a bug in Vivado that prevent the place and route. I tried to apply the patch but the patch crashes Vivado (even with others versions).
</commit_message>
<xml_diff>
--- a/FEB_Registers.docx
+++ b/FEB_Registers.docx
@@ -59,23 +59,7 @@
           <w:sz w:val="22"/>
           <w:szCs w:val="22"/>
         </w:rPr>
-        <w:t>part number</w:t>
-      </w:r>
-      <w:r>
-        <w:rPr>
-          <w:rFonts w:ascii="Calibri" w:hAnsi="Calibri" w:cs="Calibri"/>
-          <w:sz w:val="22"/>
-          <w:szCs w:val="22"/>
-        </w:rPr>
-        <w:t xml:space="preserve"> xc7s50fgga484-2</w:t>
-      </w:r>
-      <w:r>
-        <w:rPr>
-          <w:rFonts w:ascii="Calibri" w:hAnsi="Calibri" w:cs="Calibri"/>
-          <w:sz w:val="22"/>
-          <w:szCs w:val="22"/>
-        </w:rPr>
-        <w:t>)</w:t>
+        <w:t>part number xc7s50fgga484-2)</w:t>
       </w:r>
       <w:r>
         <w:t>. The address space for each FPGA is offset by 0x400 from its neighbor. The region 0x300 to 0x3FF broadcasts to all FPFAs simultaneously.</w:t>
@@ -93,7 +77,23 @@
         <w:ind w:left="360" w:hanging="360"/>
       </w:pPr>
       <w:r>
-        <w:t xml:space="preserve">0x000..0x2FF – FPGA1. CMB Inputs 1..4 </w:t>
+        <w:t>0x</w:t>
+      </w:r>
+      <w:proofErr w:type="gramStart"/>
+      <w:r>
+        <w:t>000..</w:t>
+      </w:r>
+      <w:proofErr w:type="gramEnd"/>
+      <w:r>
+        <w:t xml:space="preserve">0x2FF – FPGA1. CMB Inputs </w:t>
+      </w:r>
+      <w:proofErr w:type="gramStart"/>
+      <w:r>
+        <w:t>1..</w:t>
+      </w:r>
+      <w:proofErr w:type="gramEnd"/>
+      <w:r>
+        <w:t xml:space="preserve">4 </w:t>
       </w:r>
       <w:r>
         <w:rPr>
@@ -111,7 +111,23 @@
         <w:ind w:left="360" w:hanging="360"/>
       </w:pPr>
       <w:r>
-        <w:t xml:space="preserve">0x400..0x6FF – FPGA2. CMB Inputs 1..4 </w:t>
+        <w:t>0x</w:t>
+      </w:r>
+      <w:proofErr w:type="gramStart"/>
+      <w:r>
+        <w:t>400..</w:t>
+      </w:r>
+      <w:proofErr w:type="gramEnd"/>
+      <w:r>
+        <w:t xml:space="preserve">0x6FF – FPGA2. CMB Inputs </w:t>
+      </w:r>
+      <w:proofErr w:type="gramStart"/>
+      <w:r>
+        <w:t>1..</w:t>
+      </w:r>
+      <w:proofErr w:type="gramEnd"/>
+      <w:r>
+        <w:t xml:space="preserve">4 </w:t>
       </w:r>
       <w:r>
         <w:rPr>
@@ -129,7 +145,23 @@
         <w:ind w:left="360" w:hanging="360"/>
       </w:pPr>
       <w:r>
-        <w:t xml:space="preserve">0x800..0xAFF – FPGA3. CMB Inputs 1..4 </w:t>
+        <w:t>0x</w:t>
+      </w:r>
+      <w:proofErr w:type="gramStart"/>
+      <w:r>
+        <w:t>800..</w:t>
+      </w:r>
+      <w:proofErr w:type="gramEnd"/>
+      <w:r>
+        <w:t xml:space="preserve">0xAFF – FPGA3. CMB Inputs </w:t>
+      </w:r>
+      <w:proofErr w:type="gramStart"/>
+      <w:r>
+        <w:t>1..</w:t>
+      </w:r>
+      <w:proofErr w:type="gramEnd"/>
+      <w:r>
+        <w:t xml:space="preserve">4 </w:t>
       </w:r>
       <w:r>
         <w:rPr>
@@ -147,7 +179,23 @@
         <w:ind w:left="360" w:hanging="360"/>
       </w:pPr>
       <w:r>
-        <w:t xml:space="preserve">0xC00..0xEFF – FPGA4. CMB Inputs 1..4 </w:t>
+        <w:t>0xC</w:t>
+      </w:r>
+      <w:proofErr w:type="gramStart"/>
+      <w:r>
+        <w:t>00..</w:t>
+      </w:r>
+      <w:proofErr w:type="gramEnd"/>
+      <w:r>
+        <w:t xml:space="preserve">0xEFF – FPGA4. CMB Inputs </w:t>
+      </w:r>
+      <w:proofErr w:type="gramStart"/>
+      <w:r>
+        <w:t>1..</w:t>
+      </w:r>
+      <w:proofErr w:type="gramEnd"/>
+      <w:r>
+        <w:t xml:space="preserve">4 </w:t>
       </w:r>
       <w:r>
         <w:rPr>
@@ -169,6 +217,7 @@
         </w:rPr>
       </w:pPr>
     </w:p>
+    <w:p/>
     <w:p>
       <w:pPr>
         <w:pStyle w:val="Heading3"/>
@@ -178,23 +227,58 @@
           <w:szCs w:val="22"/>
         </w:rPr>
       </w:pPr>
-    </w:p>
-    <w:p>
-      <w:pPr>
-        <w:pStyle w:val="Heading3"/>
+      <w:r>
         <w:rPr>
           <w:b/>
           <w:sz w:val="22"/>
           <w:szCs w:val="22"/>
         </w:rPr>
-      </w:pPr>
-      <w:r>
+        <w:t>0x022: Read/Write test Counter Bits 31...16</w:t>
+      </w:r>
+    </w:p>
+    <w:p>
+      <w:pPr>
+        <w:ind w:left="360"/>
+        <w:rPr>
+          <w:rFonts w:ascii="Arial" w:hAnsi="Arial" w:cs="Arial"/>
+          <w:sz w:val="20"/>
+          <w:szCs w:val="20"/>
+        </w:rPr>
+      </w:pPr>
+      <w:r>
+        <w:rPr>
+          <w:rFonts w:ascii="Arial" w:hAnsi="Arial" w:cs="Arial"/>
+          <w:sz w:val="20"/>
+          <w:szCs w:val="20"/>
+        </w:rPr>
+        <w:t xml:space="preserve">A write to this address defines the upper 16 bits of the 32 bit test counter. </w:t>
+      </w:r>
+      <w:r>
+        <w:rPr>
+          <w:rFonts w:ascii="Arial" w:hAnsi="Arial" w:cs="Arial"/>
+          <w:sz w:val="20"/>
+          <w:szCs w:val="20"/>
+        </w:rPr>
+        <w:br/>
+        <w:t>A read returns the present value of the upper bits.</w:t>
+      </w:r>
+    </w:p>
+    <w:p>
+      <w:pPr>
+        <w:pStyle w:val="Heading3"/>
         <w:rPr>
           <w:b/>
           <w:sz w:val="22"/>
           <w:szCs w:val="22"/>
         </w:rPr>
-        <w:t>0x022: Read/Write test Counter Bits 31...16</w:t>
+      </w:pPr>
+      <w:r>
+        <w:rPr>
+          <w:b/>
+          <w:sz w:val="22"/>
+          <w:szCs w:val="22"/>
+        </w:rPr>
+        <w:t>0x023: Read/Write test Counter Bits 15...0</w:t>
       </w:r>
     </w:p>
     <w:p>
@@ -212,7 +296,7 @@
           <w:sz w:val="20"/>
           <w:szCs w:val="20"/>
         </w:rPr>
-        <w:t xml:space="preserve">A write to this address defines the upper 16 bits of the 32 bit test counter. </w:t>
+        <w:t xml:space="preserve">A write to this address defines the lower 16 bits of the 32 bit test counter.  </w:t>
       </w:r>
       <w:r>
         <w:rPr>
@@ -221,6 +305,7 @@
           <w:szCs w:val="20"/>
         </w:rPr>
         <w:br/>
+        <w:t xml:space="preserve">A read </w:t>
       </w:r>
       <w:r>
         <w:rPr>
@@ -228,91 +313,15 @@
           <w:sz w:val="20"/>
           <w:szCs w:val="20"/>
         </w:rPr>
-        <w:t>A read returns the present value of the upper bits.</w:t>
-      </w:r>
-    </w:p>
-    <w:p>
-      <w:pPr>
-        <w:pStyle w:val="Heading3"/>
-        <w:rPr>
-          <w:b/>
-          <w:sz w:val="22"/>
-          <w:szCs w:val="22"/>
-        </w:rPr>
-      </w:pPr>
-      <w:r>
-        <w:rPr>
-          <w:b/>
-          <w:sz w:val="22"/>
-          <w:szCs w:val="22"/>
-        </w:rPr>
-        <w:t>0x023: Read/Write test Counter Bits 15...0</w:t>
-      </w:r>
-    </w:p>
-    <w:p>
-      <w:pPr>
-        <w:ind w:left="360"/>
+        <w:t>to</w:t>
+      </w:r>
+      <w:r>
         <w:rPr>
           <w:rFonts w:ascii="Arial" w:hAnsi="Arial" w:cs="Arial"/>
           <w:sz w:val="20"/>
           <w:szCs w:val="20"/>
         </w:rPr>
-      </w:pPr>
-      <w:r>
-        <w:rPr>
-          <w:rFonts w:ascii="Arial" w:hAnsi="Arial" w:cs="Arial"/>
-          <w:sz w:val="20"/>
-          <w:szCs w:val="20"/>
-        </w:rPr>
-        <w:t xml:space="preserve">A write to this address defines the lower 16 bits of the 32 bit test counter.  </w:t>
-      </w:r>
-      <w:r>
-        <w:rPr>
-          <w:rFonts w:ascii="Arial" w:hAnsi="Arial" w:cs="Arial"/>
-          <w:sz w:val="20"/>
-          <w:szCs w:val="20"/>
-        </w:rPr>
-        <w:br/>
-      </w:r>
-      <w:r>
-        <w:rPr>
-          <w:rFonts w:ascii="Arial" w:hAnsi="Arial" w:cs="Arial"/>
-          <w:sz w:val="20"/>
-          <w:szCs w:val="20"/>
-        </w:rPr>
-        <w:t xml:space="preserve">A read </w:t>
-      </w:r>
-      <w:r>
-        <w:rPr>
-          <w:rFonts w:ascii="Arial" w:hAnsi="Arial" w:cs="Arial"/>
-          <w:sz w:val="20"/>
-          <w:szCs w:val="20"/>
-        </w:rPr>
-        <w:t>to</w:t>
-      </w:r>
-      <w:r>
-        <w:rPr>
-          <w:rFonts w:ascii="Arial" w:hAnsi="Arial" w:cs="Arial"/>
-          <w:sz w:val="20"/>
-          <w:szCs w:val="20"/>
-        </w:rPr>
-        <w:t xml:space="preserve"> this address displays the value of the </w:t>
-      </w:r>
-      <w:r>
-        <w:rPr>
-          <w:rFonts w:ascii="Arial" w:hAnsi="Arial" w:cs="Arial"/>
-          <w:sz w:val="20"/>
-          <w:szCs w:val="20"/>
-        </w:rPr>
-        <w:t xml:space="preserve">lower </w:t>
-      </w:r>
-      <w:r>
-        <w:rPr>
-          <w:rFonts w:ascii="Arial" w:hAnsi="Arial" w:cs="Arial"/>
-          <w:sz w:val="20"/>
-          <w:szCs w:val="20"/>
-        </w:rPr>
-        <w:t>bits and increments all 32 bits of the counter after the read.</w:t>
+        <w:t xml:space="preserve"> this address displays the value of the lower bits and increments all 32 bits of the counter after the read.</w:t>
       </w:r>
     </w:p>
     <w:p/>

</xml_diff>

<commit_message>
TEST_v1.4 Testing the OneWire function. The bitfile is FEB_onewire
</commit_message>
<xml_diff>
--- a/FEB_Registers.docx
+++ b/FEB_Registers.docx
@@ -323,6 +323,874 @@
         </w:rPr>
         <w:t xml:space="preserve"> this address displays the value of the lower bits and increments all 32 bits of the counter after the read.</w:t>
       </w:r>
+    </w:p>
+    <w:p>
+      <w:pPr>
+        <w:pStyle w:val="Heading3"/>
+        <w:rPr>
+          <w:b/>
+          <w:sz w:val="22"/>
+          <w:szCs w:val="22"/>
+        </w:rPr>
+      </w:pPr>
+      <w:r>
+        <w:rPr>
+          <w:b/>
+          <w:sz w:val="22"/>
+          <w:szCs w:val="22"/>
+        </w:rPr>
+        <w:t xml:space="preserve">0x024: One wire command </w:t>
+      </w:r>
+      <w:proofErr w:type="gramStart"/>
+      <w:r>
+        <w:rPr>
+          <w:b/>
+          <w:sz w:val="22"/>
+          <w:szCs w:val="22"/>
+        </w:rPr>
+        <w:t>register</w:t>
+      </w:r>
+      <w:proofErr w:type="gramEnd"/>
+    </w:p>
+    <w:p>
+      <w:pPr>
+        <w:pStyle w:val="BodyText"/>
+        <w:ind w:left="1170" w:hanging="810"/>
+        <w:rPr>
+          <w:szCs w:val="20"/>
+        </w:rPr>
+      </w:pPr>
+      <w:r>
+        <w:rPr>
+          <w:szCs w:val="20"/>
+        </w:rPr>
+        <w:t xml:space="preserve">Bits </w:t>
+      </w:r>
+      <w:proofErr w:type="gramStart"/>
+      <w:r>
+        <w:rPr>
+          <w:szCs w:val="20"/>
+        </w:rPr>
+        <w:t>0..</w:t>
+      </w:r>
+      <w:proofErr w:type="gramEnd"/>
+      <w:r>
+        <w:rPr>
+          <w:szCs w:val="20"/>
+        </w:rPr>
+        <w:t>7: If an individual write transaction is requested, the lower eight bits of this register are sent to the one wire interface.</w:t>
+      </w:r>
+    </w:p>
+    <w:p>
+      <w:pPr>
+        <w:pStyle w:val="BodyText"/>
+        <w:ind w:left="900" w:hanging="540"/>
+      </w:pPr>
+      <w:r>
+        <w:t>Bit 8: Start the read temperature sequencer. A complete read temperature sequence will execute when this bit is set. The read value of this bit will return a 0 until the sequence is complete.</w:t>
+      </w:r>
+    </w:p>
+    <w:p>
+      <w:pPr>
+        <w:pStyle w:val="BodyText"/>
+        <w:ind w:left="900" w:hanging="540"/>
+      </w:pPr>
+      <w:r>
+        <w:t>Bit 9: Start the read ROM sequencer. A complete ROM read sequence will execute when this bit is set. The read value of this bit will return a 0 until the sequence is complete.</w:t>
+      </w:r>
+    </w:p>
+    <w:p>
+      <w:pPr>
+        <w:pStyle w:val="BodyText"/>
+        <w:ind w:left="1350" w:hanging="990"/>
+      </w:pPr>
+    </w:p>
+    <w:tbl>
+      <w:tblPr>
+        <w:tblW w:w="0" w:type="auto"/>
+        <w:jc w:val="center"/>
+        <w:tblBorders>
+          <w:top w:val="single" w:sz="12" w:space="0" w:color="000000"/>
+          <w:left w:val="single" w:sz="12" w:space="0" w:color="000000"/>
+          <w:bottom w:val="single" w:sz="12" w:space="0" w:color="000000"/>
+          <w:right w:val="single" w:sz="12" w:space="0" w:color="000000"/>
+          <w:insideH w:val="single" w:sz="6" w:space="0" w:color="000000"/>
+          <w:insideV w:val="single" w:sz="6" w:space="0" w:color="000000"/>
+        </w:tblBorders>
+        <w:tblLayout w:type="fixed"/>
+        <w:tblLook w:val="0000" w:firstRow="0" w:lastRow="0" w:firstColumn="0" w:lastColumn="0" w:noHBand="0" w:noVBand="0"/>
+      </w:tblPr>
+      <w:tblGrid>
+        <w:gridCol w:w="2475"/>
+        <w:gridCol w:w="630"/>
+        <w:gridCol w:w="1170"/>
+        <w:gridCol w:w="3195"/>
+      </w:tblGrid>
+      <w:tr>
+        <w:trPr>
+          <w:cantSplit/>
+          <w:trHeight w:val="339"/>
+          <w:jc w:val="center"/>
+        </w:trPr>
+        <w:tc>
+          <w:tcPr>
+            <w:tcW w:w="2475" w:type="dxa"/>
+          </w:tcPr>
+          <w:p>
+            <w:pPr>
+              <w:pStyle w:val="CellBody"/>
+              <w:jc w:val="center"/>
+              <w:rPr>
+                <w:rFonts w:ascii="Arial" w:hAnsi="Arial"/>
+                <w:sz w:val="16"/>
+                <w:szCs w:val="16"/>
+              </w:rPr>
+            </w:pPr>
+            <w:r>
+              <w:rPr>
+                <w:rFonts w:ascii="Arial" w:hAnsi="Arial"/>
+                <w:sz w:val="16"/>
+                <w:szCs w:val="16"/>
+              </w:rPr>
+              <w:t>15..10</w:t>
+            </w:r>
+          </w:p>
+        </w:tc>
+        <w:tc>
+          <w:tcPr>
+            <w:tcW w:w="630" w:type="dxa"/>
+          </w:tcPr>
+          <w:p>
+            <w:pPr>
+              <w:pStyle w:val="CellBody"/>
+              <w:jc w:val="center"/>
+              <w:rPr>
+                <w:rFonts w:ascii="Arial" w:hAnsi="Arial"/>
+                <w:sz w:val="16"/>
+                <w:szCs w:val="16"/>
+              </w:rPr>
+            </w:pPr>
+            <w:r>
+              <w:rPr>
+                <w:rFonts w:ascii="Arial" w:hAnsi="Arial"/>
+                <w:sz w:val="16"/>
+                <w:szCs w:val="16"/>
+              </w:rPr>
+              <w:t>9</w:t>
+            </w:r>
+          </w:p>
+        </w:tc>
+        <w:tc>
+          <w:tcPr>
+            <w:tcW w:w="1170" w:type="dxa"/>
+          </w:tcPr>
+          <w:p>
+            <w:pPr>
+              <w:pStyle w:val="CellBody"/>
+              <w:jc w:val="center"/>
+              <w:rPr>
+                <w:rFonts w:ascii="Arial" w:hAnsi="Arial"/>
+                <w:sz w:val="16"/>
+                <w:szCs w:val="16"/>
+              </w:rPr>
+            </w:pPr>
+            <w:r>
+              <w:rPr>
+                <w:rFonts w:ascii="Arial" w:hAnsi="Arial"/>
+                <w:sz w:val="16"/>
+                <w:szCs w:val="16"/>
+              </w:rPr>
+              <w:t>8</w:t>
+            </w:r>
+          </w:p>
+        </w:tc>
+        <w:tc>
+          <w:tcPr>
+            <w:tcW w:w="3195" w:type="dxa"/>
+          </w:tcPr>
+          <w:p>
+            <w:pPr>
+              <w:pStyle w:val="CellBody"/>
+              <w:jc w:val="center"/>
+              <w:rPr>
+                <w:rFonts w:ascii="Arial" w:hAnsi="Arial"/>
+                <w:sz w:val="16"/>
+                <w:szCs w:val="16"/>
+              </w:rPr>
+            </w:pPr>
+            <w:r>
+              <w:rPr>
+                <w:rFonts w:ascii="Arial" w:hAnsi="Arial"/>
+                <w:sz w:val="16"/>
+                <w:szCs w:val="16"/>
+              </w:rPr>
+              <w:t>7..0</w:t>
+            </w:r>
+          </w:p>
+        </w:tc>
+      </w:tr>
+      <w:tr>
+        <w:trPr>
+          <w:cantSplit/>
+          <w:trHeight w:val="120"/>
+          <w:jc w:val="center"/>
+        </w:trPr>
+        <w:tc>
+          <w:tcPr>
+            <w:tcW w:w="2475" w:type="dxa"/>
+            <w:tcBorders>
+              <w:bottom w:val="single" w:sz="12" w:space="0" w:color="000000"/>
+            </w:tcBorders>
+          </w:tcPr>
+          <w:p>
+            <w:pPr>
+              <w:pStyle w:val="CellBody"/>
+              <w:jc w:val="center"/>
+              <w:rPr>
+                <w:rFonts w:ascii="Arial" w:hAnsi="Arial"/>
+                <w:sz w:val="16"/>
+                <w:szCs w:val="16"/>
+              </w:rPr>
+            </w:pPr>
+            <w:r>
+              <w:rPr>
+                <w:rFonts w:ascii="Arial" w:hAnsi="Arial"/>
+                <w:sz w:val="16"/>
+                <w:szCs w:val="16"/>
+              </w:rPr>
+              <w:t>Not Used</w:t>
+            </w:r>
+          </w:p>
+        </w:tc>
+        <w:tc>
+          <w:tcPr>
+            <w:tcW w:w="630" w:type="dxa"/>
+            <w:tcBorders>
+              <w:bottom w:val="single" w:sz="12" w:space="0" w:color="000000"/>
+            </w:tcBorders>
+          </w:tcPr>
+          <w:p>
+            <w:pPr>
+              <w:pStyle w:val="CellBody"/>
+              <w:jc w:val="center"/>
+              <w:rPr>
+                <w:rFonts w:ascii="Arial" w:hAnsi="Arial"/>
+                <w:sz w:val="16"/>
+                <w:szCs w:val="16"/>
+              </w:rPr>
+            </w:pPr>
+            <w:r>
+              <w:rPr>
+                <w:rFonts w:ascii="Arial" w:hAnsi="Arial"/>
+                <w:sz w:val="16"/>
+                <w:szCs w:val="16"/>
+              </w:rPr>
+              <w:t>Read ROM</w:t>
+            </w:r>
+          </w:p>
+        </w:tc>
+        <w:tc>
+          <w:tcPr>
+            <w:tcW w:w="1170" w:type="dxa"/>
+            <w:tcBorders>
+              <w:bottom w:val="single" w:sz="12" w:space="0" w:color="000000"/>
+            </w:tcBorders>
+          </w:tcPr>
+          <w:p>
+            <w:pPr>
+              <w:pStyle w:val="CellBody"/>
+              <w:jc w:val="center"/>
+              <w:rPr>
+                <w:rFonts w:ascii="Arial" w:hAnsi="Arial"/>
+                <w:sz w:val="16"/>
+                <w:szCs w:val="16"/>
+              </w:rPr>
+            </w:pPr>
+            <w:r>
+              <w:rPr>
+                <w:rFonts w:ascii="Arial" w:hAnsi="Arial"/>
+                <w:sz w:val="16"/>
+                <w:szCs w:val="16"/>
+              </w:rPr>
+              <w:t>Read Temperature</w:t>
+            </w:r>
+          </w:p>
+        </w:tc>
+        <w:tc>
+          <w:tcPr>
+            <w:tcW w:w="3195" w:type="dxa"/>
+            <w:tcBorders>
+              <w:bottom w:val="single" w:sz="12" w:space="0" w:color="000000"/>
+            </w:tcBorders>
+          </w:tcPr>
+          <w:p>
+            <w:pPr>
+              <w:pStyle w:val="CellBody"/>
+              <w:jc w:val="center"/>
+              <w:rPr>
+                <w:rFonts w:ascii="Arial" w:hAnsi="Arial"/>
+                <w:sz w:val="16"/>
+                <w:szCs w:val="16"/>
+              </w:rPr>
+            </w:pPr>
+            <w:r>
+              <w:rPr>
+                <w:rFonts w:ascii="Arial" w:hAnsi="Arial"/>
+                <w:sz w:val="16"/>
+                <w:szCs w:val="16"/>
+              </w:rPr>
+              <w:t>Command Byte</w:t>
+            </w:r>
+          </w:p>
+        </w:tc>
+      </w:tr>
+    </w:tbl>
+    <w:p>
+      <w:pPr>
+        <w:pStyle w:val="BodyText"/>
+        <w:ind w:firstLine="360"/>
+        <w:rPr>
+          <w:szCs w:val="20"/>
+        </w:rPr>
+      </w:pPr>
+    </w:p>
+    <w:p>
+      <w:pPr>
+        <w:pStyle w:val="Heading3"/>
+        <w:rPr>
+          <w:b/>
+          <w:sz w:val="22"/>
+          <w:szCs w:val="22"/>
+        </w:rPr>
+      </w:pPr>
+      <w:r>
+        <w:rPr>
+          <w:b/>
+          <w:sz w:val="22"/>
+          <w:szCs w:val="22"/>
+        </w:rPr>
+        <w:t>0x025: One wire control register</w:t>
+      </w:r>
+    </w:p>
+    <w:p>
+      <w:pPr>
+        <w:pStyle w:val="BodyText"/>
+        <w:ind w:left="720" w:hanging="360"/>
+      </w:pPr>
+      <w:r>
+        <w:t xml:space="preserve">Bit </w:t>
+      </w:r>
+      <w:proofErr w:type="gramStart"/>
+      <w:r>
+        <w:t>0..</w:t>
+      </w:r>
+      <w:proofErr w:type="gramEnd"/>
+      <w:r>
+        <w:t>3: Selects which CMB read data is stored in the register file</w:t>
+      </w:r>
+    </w:p>
+    <w:p>
+      <w:pPr>
+        <w:pStyle w:val="BodyText"/>
+        <w:ind w:left="1350" w:hanging="990"/>
+      </w:pPr>
+      <w:r>
+        <w:t xml:space="preserve">Bit 4: Request a write </w:t>
+      </w:r>
+      <w:proofErr w:type="gramStart"/>
+      <w:r>
+        <w:t>transaction</w:t>
+      </w:r>
+      <w:proofErr w:type="gramEnd"/>
+    </w:p>
+    <w:p>
+      <w:pPr>
+        <w:pStyle w:val="BodyText"/>
+        <w:ind w:left="1350" w:hanging="990"/>
+      </w:pPr>
+      <w:r>
+        <w:t xml:space="preserve">Bit 5: Request a read </w:t>
+      </w:r>
+      <w:proofErr w:type="gramStart"/>
+      <w:r>
+        <w:t>transaction</w:t>
+      </w:r>
+      <w:proofErr w:type="gramEnd"/>
+    </w:p>
+    <w:p>
+      <w:pPr>
+        <w:pStyle w:val="BodyText"/>
+        <w:ind w:left="1350" w:hanging="990"/>
+      </w:pPr>
+      <w:r>
+        <w:t xml:space="preserve">Bit 6: Request a reset </w:t>
+      </w:r>
+      <w:proofErr w:type="gramStart"/>
+      <w:r>
+        <w:t>transaction</w:t>
+      </w:r>
+      <w:proofErr w:type="gramEnd"/>
+    </w:p>
+    <w:p>
+      <w:pPr>
+        <w:pStyle w:val="BodyText"/>
+        <w:ind w:left="1350" w:hanging="990"/>
+      </w:pPr>
+      <w:r>
+        <w:t xml:space="preserve">Bit 7: Transaction status. Returns a ‘1’ when transaction is in </w:t>
+      </w:r>
+      <w:proofErr w:type="gramStart"/>
+      <w:r>
+        <w:t>progress</w:t>
+      </w:r>
+      <w:proofErr w:type="gramEnd"/>
+    </w:p>
+    <w:p>
+      <w:pPr>
+        <w:pStyle w:val="BodyText"/>
+        <w:ind w:left="1350" w:hanging="990"/>
+      </w:pPr>
+      <w:r>
+        <w:t xml:space="preserve">Bit </w:t>
+      </w:r>
+      <w:proofErr w:type="gramStart"/>
+      <w:r>
+        <w:t>15..</w:t>
+      </w:r>
+      <w:proofErr w:type="gramEnd"/>
+      <w:r>
+        <w:t xml:space="preserve">8: Transaction </w:t>
+      </w:r>
+      <w:proofErr w:type="spellStart"/>
+      <w:r>
+        <w:t>bitcount</w:t>
+      </w:r>
+      <w:proofErr w:type="spellEnd"/>
+      <w:r>
+        <w:t xml:space="preserve"> (N-1). For a write set to seven. For a 72 bit read set to 71.</w:t>
+      </w:r>
+    </w:p>
+    <w:p>
+      <w:pPr>
+        <w:pStyle w:val="BodyText"/>
+        <w:ind w:left="1350" w:hanging="990"/>
+      </w:pPr>
+    </w:p>
+    <w:tbl>
+      <w:tblPr>
+        <w:tblW w:w="0" w:type="auto"/>
+        <w:jc w:val="center"/>
+        <w:tblBorders>
+          <w:top w:val="single" w:sz="12" w:space="0" w:color="000000"/>
+          <w:left w:val="single" w:sz="12" w:space="0" w:color="000000"/>
+          <w:bottom w:val="single" w:sz="12" w:space="0" w:color="000000"/>
+          <w:right w:val="single" w:sz="12" w:space="0" w:color="000000"/>
+          <w:insideH w:val="single" w:sz="6" w:space="0" w:color="000000"/>
+          <w:insideV w:val="single" w:sz="6" w:space="0" w:color="000000"/>
+        </w:tblBorders>
+        <w:tblLayout w:type="fixed"/>
+        <w:tblLook w:val="0000" w:firstRow="0" w:lastRow="0" w:firstColumn="0" w:lastColumn="0" w:noHBand="0" w:noVBand="0"/>
+      </w:tblPr>
+      <w:tblGrid>
+        <w:gridCol w:w="3825"/>
+        <w:gridCol w:w="720"/>
+        <w:gridCol w:w="630"/>
+        <w:gridCol w:w="630"/>
+        <w:gridCol w:w="630"/>
+        <w:gridCol w:w="1035"/>
+      </w:tblGrid>
+      <w:tr>
+        <w:trPr>
+          <w:cantSplit/>
+          <w:trHeight w:val="339"/>
+          <w:jc w:val="center"/>
+        </w:trPr>
+        <w:tc>
+          <w:tcPr>
+            <w:tcW w:w="3825" w:type="dxa"/>
+          </w:tcPr>
+          <w:p>
+            <w:pPr>
+              <w:pStyle w:val="CellBody"/>
+              <w:jc w:val="center"/>
+              <w:rPr>
+                <w:rFonts w:ascii="Arial" w:hAnsi="Arial"/>
+                <w:sz w:val="16"/>
+                <w:szCs w:val="16"/>
+              </w:rPr>
+            </w:pPr>
+            <w:r>
+              <w:rPr>
+                <w:rFonts w:ascii="Arial" w:hAnsi="Arial"/>
+                <w:sz w:val="16"/>
+                <w:szCs w:val="16"/>
+              </w:rPr>
+              <w:t>15..8</w:t>
+            </w:r>
+          </w:p>
+        </w:tc>
+        <w:tc>
+          <w:tcPr>
+            <w:tcW w:w="720" w:type="dxa"/>
+          </w:tcPr>
+          <w:p>
+            <w:pPr>
+              <w:pStyle w:val="CellBody"/>
+              <w:jc w:val="center"/>
+              <w:rPr>
+                <w:rFonts w:ascii="Arial" w:hAnsi="Arial"/>
+                <w:sz w:val="16"/>
+                <w:szCs w:val="16"/>
+              </w:rPr>
+            </w:pPr>
+            <w:r>
+              <w:rPr>
+                <w:rFonts w:ascii="Arial" w:hAnsi="Arial"/>
+                <w:sz w:val="16"/>
+                <w:szCs w:val="16"/>
+              </w:rPr>
+              <w:t>7</w:t>
+            </w:r>
+          </w:p>
+        </w:tc>
+        <w:tc>
+          <w:tcPr>
+            <w:tcW w:w="630" w:type="dxa"/>
+          </w:tcPr>
+          <w:p>
+            <w:pPr>
+              <w:pStyle w:val="CellBody"/>
+              <w:jc w:val="center"/>
+              <w:rPr>
+                <w:rFonts w:ascii="Arial" w:hAnsi="Arial"/>
+                <w:sz w:val="16"/>
+                <w:szCs w:val="16"/>
+              </w:rPr>
+            </w:pPr>
+            <w:r>
+              <w:rPr>
+                <w:rFonts w:ascii="Arial" w:hAnsi="Arial"/>
+                <w:sz w:val="16"/>
+                <w:szCs w:val="16"/>
+              </w:rPr>
+              <w:t>6</w:t>
+            </w:r>
+          </w:p>
+        </w:tc>
+        <w:tc>
+          <w:tcPr>
+            <w:tcW w:w="630" w:type="dxa"/>
+          </w:tcPr>
+          <w:p>
+            <w:pPr>
+              <w:pStyle w:val="CellBody"/>
+              <w:jc w:val="center"/>
+              <w:rPr>
+                <w:rFonts w:ascii="Arial" w:hAnsi="Arial"/>
+                <w:sz w:val="16"/>
+                <w:szCs w:val="16"/>
+              </w:rPr>
+            </w:pPr>
+            <w:r>
+              <w:rPr>
+                <w:rFonts w:ascii="Arial" w:hAnsi="Arial"/>
+                <w:sz w:val="16"/>
+                <w:szCs w:val="16"/>
+              </w:rPr>
+              <w:t>5</w:t>
+            </w:r>
+          </w:p>
+        </w:tc>
+        <w:tc>
+          <w:tcPr>
+            <w:tcW w:w="630" w:type="dxa"/>
+          </w:tcPr>
+          <w:p>
+            <w:pPr>
+              <w:pStyle w:val="CellBody"/>
+              <w:jc w:val="center"/>
+              <w:rPr>
+                <w:rFonts w:ascii="Arial" w:hAnsi="Arial"/>
+                <w:sz w:val="16"/>
+                <w:szCs w:val="16"/>
+              </w:rPr>
+            </w:pPr>
+            <w:r>
+              <w:rPr>
+                <w:rFonts w:ascii="Arial" w:hAnsi="Arial"/>
+                <w:sz w:val="16"/>
+                <w:szCs w:val="16"/>
+              </w:rPr>
+              <w:t>4</w:t>
+            </w:r>
+          </w:p>
+        </w:tc>
+        <w:tc>
+          <w:tcPr>
+            <w:tcW w:w="1035" w:type="dxa"/>
+          </w:tcPr>
+          <w:p>
+            <w:pPr>
+              <w:pStyle w:val="CellBody"/>
+              <w:jc w:val="center"/>
+              <w:rPr>
+                <w:rFonts w:ascii="Arial" w:hAnsi="Arial"/>
+                <w:sz w:val="16"/>
+                <w:szCs w:val="16"/>
+              </w:rPr>
+            </w:pPr>
+            <w:r>
+              <w:rPr>
+                <w:rFonts w:ascii="Arial" w:hAnsi="Arial"/>
+                <w:sz w:val="16"/>
+                <w:szCs w:val="16"/>
+              </w:rPr>
+              <w:t>3..0</w:t>
+            </w:r>
+          </w:p>
+        </w:tc>
+      </w:tr>
+      <w:tr>
+        <w:trPr>
+          <w:cantSplit/>
+          <w:trHeight w:val="120"/>
+          <w:jc w:val="center"/>
+        </w:trPr>
+        <w:tc>
+          <w:tcPr>
+            <w:tcW w:w="3825" w:type="dxa"/>
+            <w:tcBorders>
+              <w:bottom w:val="single" w:sz="12" w:space="0" w:color="000000"/>
+            </w:tcBorders>
+          </w:tcPr>
+          <w:p>
+            <w:pPr>
+              <w:pStyle w:val="CellBody"/>
+              <w:jc w:val="center"/>
+              <w:rPr>
+                <w:rFonts w:ascii="Arial" w:hAnsi="Arial"/>
+                <w:sz w:val="16"/>
+                <w:szCs w:val="16"/>
+              </w:rPr>
+            </w:pPr>
+            <w:r>
+              <w:rPr>
+                <w:rFonts w:ascii="Arial" w:hAnsi="Arial"/>
+                <w:sz w:val="16"/>
+                <w:szCs w:val="16"/>
+              </w:rPr>
+              <w:t>Transaction bit count</w:t>
+            </w:r>
+          </w:p>
+        </w:tc>
+        <w:tc>
+          <w:tcPr>
+            <w:tcW w:w="720" w:type="dxa"/>
+            <w:tcBorders>
+              <w:bottom w:val="single" w:sz="12" w:space="0" w:color="000000"/>
+            </w:tcBorders>
+          </w:tcPr>
+          <w:p>
+            <w:pPr>
+              <w:pStyle w:val="CellBody"/>
+              <w:jc w:val="center"/>
+              <w:rPr>
+                <w:rFonts w:ascii="Arial" w:hAnsi="Arial"/>
+                <w:sz w:val="16"/>
+                <w:szCs w:val="16"/>
+              </w:rPr>
+            </w:pPr>
+            <w:r>
+              <w:rPr>
+                <w:rFonts w:ascii="Arial" w:hAnsi="Arial"/>
+                <w:sz w:val="16"/>
+                <w:szCs w:val="16"/>
+              </w:rPr>
+              <w:t>Busy</w:t>
+            </w:r>
+          </w:p>
+        </w:tc>
+        <w:tc>
+          <w:tcPr>
+            <w:tcW w:w="630" w:type="dxa"/>
+            <w:tcBorders>
+              <w:bottom w:val="single" w:sz="12" w:space="0" w:color="000000"/>
+            </w:tcBorders>
+          </w:tcPr>
+          <w:p>
+            <w:pPr>
+              <w:pStyle w:val="CellBody"/>
+              <w:jc w:val="center"/>
+              <w:rPr>
+                <w:rFonts w:ascii="Arial" w:hAnsi="Arial"/>
+                <w:sz w:val="16"/>
+                <w:szCs w:val="16"/>
+              </w:rPr>
+            </w:pPr>
+            <w:proofErr w:type="spellStart"/>
+            <w:r>
+              <w:rPr>
+                <w:rFonts w:ascii="Arial" w:hAnsi="Arial"/>
+                <w:sz w:val="16"/>
+                <w:szCs w:val="16"/>
+              </w:rPr>
+              <w:t>Rst</w:t>
+            </w:r>
+            <w:proofErr w:type="spellEnd"/>
+          </w:p>
+        </w:tc>
+        <w:tc>
+          <w:tcPr>
+            <w:tcW w:w="630" w:type="dxa"/>
+            <w:tcBorders>
+              <w:bottom w:val="single" w:sz="12" w:space="0" w:color="000000"/>
+            </w:tcBorders>
+          </w:tcPr>
+          <w:p>
+            <w:pPr>
+              <w:pStyle w:val="CellBody"/>
+              <w:jc w:val="center"/>
+              <w:rPr>
+                <w:rFonts w:ascii="Arial" w:hAnsi="Arial"/>
+                <w:sz w:val="16"/>
+                <w:szCs w:val="16"/>
+              </w:rPr>
+            </w:pPr>
+            <w:r>
+              <w:rPr>
+                <w:rFonts w:ascii="Arial" w:hAnsi="Arial"/>
+                <w:sz w:val="16"/>
+                <w:szCs w:val="16"/>
+              </w:rPr>
+              <w:t>Read</w:t>
+            </w:r>
+          </w:p>
+        </w:tc>
+        <w:tc>
+          <w:tcPr>
+            <w:tcW w:w="630" w:type="dxa"/>
+            <w:tcBorders>
+              <w:bottom w:val="single" w:sz="12" w:space="0" w:color="000000"/>
+            </w:tcBorders>
+          </w:tcPr>
+          <w:p>
+            <w:pPr>
+              <w:pStyle w:val="CellBody"/>
+              <w:jc w:val="center"/>
+              <w:rPr>
+                <w:rFonts w:ascii="Arial" w:hAnsi="Arial"/>
+                <w:sz w:val="16"/>
+                <w:szCs w:val="16"/>
+              </w:rPr>
+            </w:pPr>
+            <w:r>
+              <w:rPr>
+                <w:rFonts w:ascii="Arial" w:hAnsi="Arial"/>
+                <w:sz w:val="16"/>
+                <w:szCs w:val="16"/>
+              </w:rPr>
+              <w:t>Write</w:t>
+            </w:r>
+          </w:p>
+        </w:tc>
+        <w:tc>
+          <w:tcPr>
+            <w:tcW w:w="1035" w:type="dxa"/>
+            <w:tcBorders>
+              <w:bottom w:val="single" w:sz="12" w:space="0" w:color="000000"/>
+            </w:tcBorders>
+          </w:tcPr>
+          <w:p>
+            <w:pPr>
+              <w:pStyle w:val="CellBody"/>
+              <w:jc w:val="center"/>
+              <w:rPr>
+                <w:rFonts w:ascii="Arial" w:hAnsi="Arial"/>
+                <w:sz w:val="16"/>
+                <w:szCs w:val="16"/>
+              </w:rPr>
+            </w:pPr>
+            <w:r>
+              <w:rPr>
+                <w:rFonts w:ascii="Arial" w:hAnsi="Arial"/>
+                <w:sz w:val="16"/>
+                <w:szCs w:val="16"/>
+              </w:rPr>
+              <w:t xml:space="preserve">CMB </w:t>
+            </w:r>
+            <w:proofErr w:type="spellStart"/>
+            <w:r>
+              <w:rPr>
+                <w:rFonts w:ascii="Arial" w:hAnsi="Arial"/>
+                <w:sz w:val="16"/>
+                <w:szCs w:val="16"/>
+              </w:rPr>
+              <w:t>Sel</w:t>
+            </w:r>
+            <w:proofErr w:type="spellEnd"/>
+          </w:p>
+        </w:tc>
+      </w:tr>
+    </w:tbl>
+    <w:p>
+      <w:pPr>
+        <w:pStyle w:val="BodyText"/>
+        <w:ind w:left="360"/>
+      </w:pPr>
+    </w:p>
+    <w:p>
+      <w:pPr>
+        <w:pStyle w:val="BodyText"/>
+      </w:pPr>
+      <w:r>
+        <w:rPr>
+          <w:b/>
+          <w:sz w:val="22"/>
+          <w:szCs w:val="22"/>
+        </w:rPr>
+        <w:t>0x</w:t>
+      </w:r>
+      <w:proofErr w:type="gramStart"/>
+      <w:r>
+        <w:rPr>
+          <w:b/>
+          <w:sz w:val="22"/>
+          <w:szCs w:val="22"/>
+        </w:rPr>
+        <w:t>026..</w:t>
+      </w:r>
+      <w:proofErr w:type="gramEnd"/>
+      <w:r>
+        <w:rPr>
+          <w:b/>
+          <w:sz w:val="22"/>
+          <w:szCs w:val="22"/>
+        </w:rPr>
+        <w:t>0x2A: One wire returned data register file</w:t>
+      </w:r>
+    </w:p>
+    <w:p>
+      <w:pPr>
+        <w:pStyle w:val="BodyText"/>
+        <w:ind w:left="360"/>
+      </w:pPr>
+      <w:r>
+        <w:t xml:space="preserve">The contents depend on the specifics of the one wire </w:t>
+      </w:r>
+      <w:proofErr w:type="gramStart"/>
+      <w:r>
+        <w:t>transaction</w:t>
+      </w:r>
+      <w:proofErr w:type="gramEnd"/>
+    </w:p>
+    <w:p>
+      <w:pPr>
+        <w:rPr>
+          <w:rFonts w:ascii="Arial" w:hAnsi="Arial" w:cs="Arial"/>
+          <w:sz w:val="20"/>
+          <w:szCs w:val="20"/>
+        </w:rPr>
+      </w:pPr>
     </w:p>
     <w:p/>
     <w:sectPr>
@@ -852,6 +1720,19 @@
       <w:szCs w:val="24"/>
     </w:rPr>
   </w:style>
+  <w:style w:type="paragraph" w:customStyle="1" w:styleId="CellBody">
+    <w:name w:val="CellBody"/>
+    <w:rsid w:val="00296E31"/>
+    <w:pPr>
+      <w:spacing w:after="0" w:line="280" w:lineRule="exact"/>
+    </w:pPr>
+    <w:rPr>
+      <w:rFonts w:ascii="Times" w:eastAsia="Times New Roman" w:hAnsi="Times" w:cs="Times New Roman"/>
+      <w:color w:val="000000"/>
+      <w:sz w:val="24"/>
+      <w:szCs w:val="20"/>
+    </w:rPr>
+  </w:style>
 </w:styles>
 </file>
 

</xml_diff>

<commit_message>
TEST_v1.6 Start implementing the DAC registers but it's a mess :(
</commit_message>
<xml_diff>
--- a/FEB_Registers.docx
+++ b/FEB_Registers.docx
@@ -217,6 +217,247 @@
         </w:rPr>
       </w:pPr>
     </w:p>
+    <w:p>
+      <w:pPr>
+        <w:rPr>
+          <w:rFonts w:ascii="Arial" w:hAnsi="Arial" w:cs="Arial"/>
+          <w:b/>
+          <w:sz w:val="22"/>
+          <w:szCs w:val="22"/>
+        </w:rPr>
+      </w:pPr>
+    </w:p>
+    <w:p>
+      <w:pPr>
+        <w:pStyle w:val="BodyText"/>
+        <w:rPr>
+          <w:b/>
+          <w:sz w:val="22"/>
+          <w:szCs w:val="22"/>
+        </w:rPr>
+      </w:pPr>
+      <w:r>
+        <w:rPr>
+          <w:b/>
+          <w:sz w:val="22"/>
+          <w:szCs w:val="22"/>
+        </w:rPr>
+        <w:t>0x020: I/V ADC Input Multiplexer control register</w:t>
+      </w:r>
+    </w:p>
+    <w:p>
+      <w:pPr>
+        <w:pStyle w:val="BodyText"/>
+        <w:ind w:left="360"/>
+      </w:pPr>
+      <w:r>
+        <w:t xml:space="preserve">Selects which of 16 DAC trim resistors is connected to the lower level 16:1multiplexer. Set Mux enable to 0 before taking </w:t>
+      </w:r>
+      <w:proofErr w:type="spellStart"/>
+      <w:r>
+        <w:t>SiPM</w:t>
+      </w:r>
+      <w:proofErr w:type="spellEnd"/>
+      <w:r>
+        <w:t xml:space="preserve"> pulsed data. The top level 4:1 mux is controlled by the microprocessor. That mux has no disconnect option. The command Mux n where n is </w:t>
+      </w:r>
+      <w:proofErr w:type="gramStart"/>
+      <w:r>
+        <w:t>0..</w:t>
+      </w:r>
+      <w:proofErr w:type="gramEnd"/>
+      <w:r>
+        <w:t>3 chooses which lower level mux is connected to the PGA and 24 bit ADC. The microprocessor command A0 n will display n conversions of the 24 bit ADC.</w:t>
+      </w:r>
+    </w:p>
+    <w:tbl>
+      <w:tblPr>
+        <w:tblW w:w="0" w:type="auto"/>
+        <w:jc w:val="center"/>
+        <w:tblBorders>
+          <w:top w:val="single" w:sz="12" w:space="0" w:color="000000"/>
+          <w:left w:val="single" w:sz="12" w:space="0" w:color="000000"/>
+          <w:bottom w:val="single" w:sz="12" w:space="0" w:color="000000"/>
+          <w:right w:val="single" w:sz="12" w:space="0" w:color="000000"/>
+          <w:insideH w:val="single" w:sz="6" w:space="0" w:color="000000"/>
+          <w:insideV w:val="single" w:sz="6" w:space="0" w:color="000000"/>
+        </w:tblBorders>
+        <w:tblLayout w:type="fixed"/>
+        <w:tblLook w:val="0000" w:firstRow="0" w:lastRow="0" w:firstColumn="0" w:lastColumn="0" w:noHBand="0" w:noVBand="0"/>
+      </w:tblPr>
+      <w:tblGrid>
+        <w:gridCol w:w="5085"/>
+        <w:gridCol w:w="1080"/>
+        <w:gridCol w:w="1305"/>
+      </w:tblGrid>
+      <w:tr>
+        <w:trPr>
+          <w:cantSplit/>
+          <w:trHeight w:val="339"/>
+          <w:jc w:val="center"/>
+        </w:trPr>
+        <w:tc>
+          <w:tcPr>
+            <w:tcW w:w="5085" w:type="dxa"/>
+          </w:tcPr>
+          <w:p>
+            <w:pPr>
+              <w:pStyle w:val="CellBody"/>
+              <w:jc w:val="center"/>
+              <w:rPr>
+                <w:rFonts w:ascii="Arial" w:hAnsi="Arial"/>
+                <w:sz w:val="16"/>
+                <w:szCs w:val="16"/>
+              </w:rPr>
+            </w:pPr>
+            <w:r>
+              <w:rPr>
+                <w:rFonts w:ascii="Arial" w:hAnsi="Arial"/>
+                <w:sz w:val="16"/>
+                <w:szCs w:val="16"/>
+              </w:rPr>
+              <w:t>15..5</w:t>
+            </w:r>
+          </w:p>
+        </w:tc>
+        <w:tc>
+          <w:tcPr>
+            <w:tcW w:w="1080" w:type="dxa"/>
+          </w:tcPr>
+          <w:p>
+            <w:pPr>
+              <w:pStyle w:val="CellBody"/>
+              <w:jc w:val="center"/>
+              <w:rPr>
+                <w:rFonts w:ascii="Arial" w:hAnsi="Arial"/>
+                <w:sz w:val="16"/>
+                <w:szCs w:val="16"/>
+              </w:rPr>
+            </w:pPr>
+            <w:r>
+              <w:rPr>
+                <w:rFonts w:ascii="Arial" w:hAnsi="Arial"/>
+                <w:sz w:val="16"/>
+                <w:szCs w:val="16"/>
+              </w:rPr>
+              <w:t>4</w:t>
+            </w:r>
+          </w:p>
+        </w:tc>
+        <w:tc>
+          <w:tcPr>
+            <w:tcW w:w="1305" w:type="dxa"/>
+          </w:tcPr>
+          <w:p>
+            <w:pPr>
+              <w:pStyle w:val="CellBody"/>
+              <w:jc w:val="center"/>
+              <w:rPr>
+                <w:rFonts w:ascii="Arial" w:hAnsi="Arial"/>
+                <w:sz w:val="16"/>
+                <w:szCs w:val="16"/>
+              </w:rPr>
+            </w:pPr>
+            <w:r>
+              <w:rPr>
+                <w:rFonts w:ascii="Arial" w:hAnsi="Arial"/>
+                <w:sz w:val="16"/>
+                <w:szCs w:val="16"/>
+              </w:rPr>
+              <w:t>3..0</w:t>
+            </w:r>
+          </w:p>
+        </w:tc>
+      </w:tr>
+      <w:tr>
+        <w:trPr>
+          <w:cantSplit/>
+          <w:trHeight w:val="120"/>
+          <w:jc w:val="center"/>
+        </w:trPr>
+        <w:tc>
+          <w:tcPr>
+            <w:tcW w:w="5085" w:type="dxa"/>
+            <w:tcBorders>
+              <w:bottom w:val="single" w:sz="12" w:space="0" w:color="000000"/>
+            </w:tcBorders>
+          </w:tcPr>
+          <w:p>
+            <w:pPr>
+              <w:pStyle w:val="CellBody"/>
+              <w:jc w:val="center"/>
+              <w:rPr>
+                <w:rFonts w:ascii="Arial" w:hAnsi="Arial"/>
+                <w:sz w:val="16"/>
+                <w:szCs w:val="16"/>
+              </w:rPr>
+            </w:pPr>
+            <w:r>
+              <w:rPr>
+                <w:rFonts w:ascii="Arial" w:hAnsi="Arial"/>
+                <w:sz w:val="16"/>
+                <w:szCs w:val="16"/>
+              </w:rPr>
+              <w:t>Not Used</w:t>
+            </w:r>
+          </w:p>
+        </w:tc>
+        <w:tc>
+          <w:tcPr>
+            <w:tcW w:w="1080" w:type="dxa"/>
+            <w:tcBorders>
+              <w:bottom w:val="single" w:sz="12" w:space="0" w:color="000000"/>
+            </w:tcBorders>
+          </w:tcPr>
+          <w:p>
+            <w:pPr>
+              <w:pStyle w:val="CellBody"/>
+              <w:jc w:val="center"/>
+              <w:rPr>
+                <w:rFonts w:ascii="Arial" w:hAnsi="Arial"/>
+                <w:sz w:val="16"/>
+                <w:szCs w:val="16"/>
+              </w:rPr>
+            </w:pPr>
+            <w:r>
+              <w:rPr>
+                <w:rFonts w:ascii="Arial" w:hAnsi="Arial"/>
+                <w:sz w:val="16"/>
+                <w:szCs w:val="16"/>
+              </w:rPr>
+              <w:t>Mux Enable</w:t>
+            </w:r>
+          </w:p>
+        </w:tc>
+        <w:tc>
+          <w:tcPr>
+            <w:tcW w:w="1305" w:type="dxa"/>
+            <w:tcBorders>
+              <w:bottom w:val="single" w:sz="12" w:space="0" w:color="000000"/>
+            </w:tcBorders>
+          </w:tcPr>
+          <w:p>
+            <w:pPr>
+              <w:pStyle w:val="CellBody"/>
+              <w:jc w:val="center"/>
+              <w:rPr>
+                <w:rFonts w:ascii="Arial" w:hAnsi="Arial"/>
+                <w:sz w:val="16"/>
+                <w:szCs w:val="16"/>
+              </w:rPr>
+            </w:pPr>
+            <w:r>
+              <w:rPr>
+                <w:rFonts w:ascii="Arial" w:hAnsi="Arial"/>
+                <w:sz w:val="16"/>
+                <w:szCs w:val="16"/>
+              </w:rPr>
+              <w:t>Channel Select</w:t>
+            </w:r>
+          </w:p>
+        </w:tc>
+      </w:tr>
+    </w:tbl>
     <w:p/>
     <w:p>
       <w:pPr>
@@ -1175,6 +1416,7 @@
         <w:ind w:left="360"/>
       </w:pPr>
       <w:r>
+        <w:lastRenderedPageBreak/>
         <w:t xml:space="preserve">The contents depend on the specifics of the one wire </w:t>
       </w:r>
       <w:proofErr w:type="gramStart"/>
@@ -1191,6 +1433,67 @@
           <w:szCs w:val="20"/>
         </w:rPr>
       </w:pPr>
+    </w:p>
+    <w:p>
+      <w:pPr>
+        <w:pStyle w:val="BodyText"/>
+        <w:rPr>
+          <w:b/>
+          <w:sz w:val="22"/>
+          <w:szCs w:val="22"/>
+        </w:rPr>
+      </w:pPr>
+      <w:r>
+        <w:rPr>
+          <w:b/>
+          <w:sz w:val="22"/>
+          <w:szCs w:val="22"/>
+        </w:rPr>
+        <w:t>0x</w:t>
+      </w:r>
+      <w:proofErr w:type="gramStart"/>
+      <w:r>
+        <w:rPr>
+          <w:b/>
+          <w:sz w:val="22"/>
+          <w:szCs w:val="22"/>
+        </w:rPr>
+        <w:t>044..</w:t>
+      </w:r>
+      <w:proofErr w:type="gramEnd"/>
+      <w:r>
+        <w:rPr>
+          <w:b/>
+          <w:sz w:val="22"/>
+          <w:szCs w:val="22"/>
+        </w:rPr>
+        <w:t>0x45: Bias bus DACs</w:t>
+      </w:r>
+    </w:p>
+    <w:p>
+      <w:pPr>
+        <w:pStyle w:val="BodyText"/>
+        <w:ind w:firstLine="360"/>
+      </w:pPr>
+      <w:r>
+        <w:t xml:space="preserve">Two 12 bits DACs with a possible span of </w:t>
+      </w:r>
+      <w:proofErr w:type="gramStart"/>
+      <w:r>
+        <w:t>0..</w:t>
+      </w:r>
+      <w:proofErr w:type="gramEnd"/>
+      <w:r>
+        <w:t>80V. The coding is straight binary, 0x000 is 0V, 0xFFF corresponds to 80V. Address 0x44 applies to CMB</w:t>
+      </w:r>
+      <w:proofErr w:type="gramStart"/>
+      <w:r>
+        <w:t>1..</w:t>
+      </w:r>
+      <w:proofErr w:type="gramEnd"/>
+      <w:r>
+        <w:t>2, Address 0x45 applies to CMB 3..4. The maximum voltage is in fact set by the bias generator jumper setting on the board. At the highest position the maximum bias voltage is about 76V.</w:t>
+      </w:r>
     </w:p>
     <w:p/>
     <w:sectPr>

</xml_diff>

<commit_message>
TEST_v1.8 + AFE + AFE Control + DAC To be tested in HW: the bitfile is FEB_DAC.bit
</commit_message>
<xml_diff>
--- a/FEB_Registers.docx
+++ b/FEB_Registers.docx
@@ -879,6 +879,7 @@
                 <w:rFonts w:ascii="Arial" w:hAnsi="Arial"/>
                 <w:sz w:val="16"/>
                 <w:szCs w:val="16"/>
+                <w:highlight w:val="yellow"/>
               </w:rPr>
               <w:t>Reset AFE de-serializers</w:t>
             </w:r>
@@ -899,13 +900,15 @@
                 <w:rFonts w:ascii="Arial" w:hAnsi="Arial"/>
                 <w:sz w:val="16"/>
                 <w:szCs w:val="16"/>
-              </w:rPr>
-            </w:pPr>
-            <w:r>
-              <w:rPr>
-                <w:rFonts w:ascii="Arial" w:hAnsi="Arial"/>
-                <w:sz w:val="16"/>
-                <w:szCs w:val="16"/>
+                <w:highlight w:val="yellow"/>
+              </w:rPr>
+            </w:pPr>
+            <w:r>
+              <w:rPr>
+                <w:rFonts w:ascii="Arial" w:hAnsi="Arial"/>
+                <w:sz w:val="16"/>
+                <w:szCs w:val="16"/>
+                <w:highlight w:val="yellow"/>
               </w:rPr>
               <w:t>AFE 1 Power Down</w:t>
             </w:r>
@@ -926,13 +929,15 @@
                 <w:rFonts w:ascii="Arial" w:hAnsi="Arial"/>
                 <w:sz w:val="16"/>
                 <w:szCs w:val="16"/>
-              </w:rPr>
-            </w:pPr>
-            <w:r>
-              <w:rPr>
-                <w:rFonts w:ascii="Arial" w:hAnsi="Arial"/>
-                <w:sz w:val="16"/>
-                <w:szCs w:val="16"/>
+                <w:highlight w:val="yellow"/>
+              </w:rPr>
+            </w:pPr>
+            <w:r>
+              <w:rPr>
+                <w:rFonts w:ascii="Arial" w:hAnsi="Arial"/>
+                <w:sz w:val="16"/>
+                <w:szCs w:val="16"/>
+                <w:highlight w:val="yellow"/>
               </w:rPr>
               <w:t>AFE 0 Power Down</w:t>
             </w:r>

</xml_diff>

<commit_message>
TEST_v1.9 New version: FEB_EVB3.bit because in the old one the AFE SDO was not read back. It is working in this version.
</commit_message>
<xml_diff>
--- a/FEB_Registers.docx
+++ b/FEB_Registers.docx
@@ -5233,7 +5233,41 @@
       </w:tr>
     </w:tbl>
     <w:p/>
-    <w:p/>
+    <w:p>
+      <w:pPr>
+        <w:pStyle w:val="BodyText"/>
+        <w:rPr>
+          <w:b/>
+          <w:sz w:val="22"/>
+          <w:szCs w:val="22"/>
+        </w:rPr>
+      </w:pPr>
+      <w:r>
+        <w:rPr>
+          <w:b/>
+          <w:sz w:val="22"/>
+          <w:szCs w:val="22"/>
+        </w:rPr>
+        <w:t>0x021: Channel Mask Register</w:t>
+      </w:r>
+    </w:p>
+    <w:p>
+      <w:pPr>
+        <w:pStyle w:val="BodyText"/>
+        <w:ind w:firstLine="360"/>
+      </w:pPr>
+      <w:r>
+        <w:t xml:space="preserve">A 16 bit register to select which channels to read out. Bits </w:t>
+      </w:r>
+      <w:proofErr w:type="gramStart"/>
+      <w:r>
+        <w:t>0..</w:t>
+      </w:r>
+      <w:proofErr w:type="gramEnd"/>
+      <w:r>
+        <w:t>15 enable channels 0..15</w:t>
+      </w:r>
+    </w:p>
     <w:p>
       <w:pPr>
         <w:pStyle w:val="Heading3"/>
@@ -6211,6 +6245,51 @@
     </w:p>
     <w:p>
       <w:pPr>
+        <w:pStyle w:val="BodyText"/>
+        <w:rPr>
+          <w:b/>
+          <w:sz w:val="22"/>
+          <w:szCs w:val="22"/>
+        </w:rPr>
+      </w:pPr>
+      <w:r>
+        <w:rPr>
+          <w:b/>
+          <w:sz w:val="22"/>
+          <w:szCs w:val="22"/>
+        </w:rPr>
+        <w:t>0x</w:t>
+      </w:r>
+      <w:proofErr w:type="gramStart"/>
+      <w:r>
+        <w:rPr>
+          <w:b/>
+          <w:sz w:val="22"/>
+          <w:szCs w:val="22"/>
+        </w:rPr>
+        <w:t>030..</w:t>
+      </w:r>
+      <w:proofErr w:type="gramEnd"/>
+      <w:r>
+        <w:rPr>
+          <w:b/>
+          <w:sz w:val="22"/>
+          <w:szCs w:val="22"/>
+        </w:rPr>
+        <w:t>0x3F: Bias trim DAC voltage setting</w:t>
+      </w:r>
+    </w:p>
+    <w:p>
+      <w:pPr>
+        <w:pStyle w:val="BodyText"/>
+        <w:ind w:left="360"/>
+      </w:pPr>
+      <w:r>
+        <w:t>There are 16 12 bit DACs with a span of ±4.096V. The coding is offset binary, 0x000 is -4.096V, 0xFFF is +4.096V.</w:t>
+      </w:r>
+    </w:p>
+    <w:p>
+      <w:pPr>
         <w:rPr>
           <w:rFonts w:ascii="Arial" w:hAnsi="Arial" w:cs="Arial"/>
           <w:sz w:val="20"/>
@@ -6220,38 +6299,42 @@
     </w:p>
     <w:p>
       <w:pPr>
-        <w:pStyle w:val="BodyText"/>
-        <w:rPr>
-          <w:b/>
-          <w:sz w:val="22"/>
-          <w:szCs w:val="22"/>
-        </w:rPr>
-      </w:pPr>
-      <w:r>
-        <w:rPr>
-          <w:b/>
-          <w:sz w:val="22"/>
-          <w:szCs w:val="22"/>
-        </w:rPr>
+        <w:rPr>
+          <w:rFonts w:ascii="Arial" w:hAnsi="Arial" w:cs="Arial"/>
+          <w:b/>
+          <w:sz w:val="22"/>
+          <w:szCs w:val="22"/>
+        </w:rPr>
+      </w:pPr>
+      <w:r>
+        <w:rPr>
+          <w:rFonts w:ascii="Arial" w:hAnsi="Arial" w:cs="Arial"/>
+          <w:b/>
+          <w:sz w:val="22"/>
+          <w:szCs w:val="22"/>
+        </w:rPr>
+        <w:lastRenderedPageBreak/>
         <w:t>0x</w:t>
       </w:r>
       <w:proofErr w:type="gramStart"/>
       <w:r>
         <w:rPr>
-          <w:b/>
-          <w:sz w:val="22"/>
-          <w:szCs w:val="22"/>
-        </w:rPr>
-        <w:t>044..</w:t>
+          <w:rFonts w:ascii="Arial" w:hAnsi="Arial" w:cs="Arial"/>
+          <w:b/>
+          <w:sz w:val="22"/>
+          <w:szCs w:val="22"/>
+        </w:rPr>
+        <w:t>040..</w:t>
       </w:r>
       <w:proofErr w:type="gramEnd"/>
       <w:r>
         <w:rPr>
-          <w:b/>
-          <w:sz w:val="22"/>
-          <w:szCs w:val="22"/>
-        </w:rPr>
-        <w:t>0x45: Bias bus DACs</w:t>
+          <w:rFonts w:ascii="Arial" w:hAnsi="Arial" w:cs="Arial"/>
+          <w:b/>
+          <w:sz w:val="22"/>
+          <w:szCs w:val="22"/>
+        </w:rPr>
+        <w:t>0x43: LED flasher intensity DACs</w:t>
       </w:r>
     </w:p>
     <w:p>
@@ -6260,7 +6343,7 @@
         <w:ind w:firstLine="360"/>
       </w:pPr>
       <w:r>
-        <w:t xml:space="preserve">Two 12 bits DACs with a possible span of </w:t>
+        <w:t xml:space="preserve">Four 12 bit DACs with a span of </w:t>
       </w:r>
       <w:proofErr w:type="gramStart"/>
       <w:r>
@@ -6268,19 +6351,51 @@
       </w:r>
       <w:proofErr w:type="gramEnd"/>
       <w:r>
-        <w:t>80V. The coding is straight binary, 0x000 is 0V, 0xFFF corresponds to 80V. Address 0x44 applies to CMB</w:t>
+        <w:t>14V. The coding is straight binary, 0x000 is 0V and 0xFFF is 14V.  Addresses 0x</w:t>
       </w:r>
       <w:proofErr w:type="gramStart"/>
       <w:r>
-        <w:t>1..</w:t>
+        <w:t>40..</w:t>
       </w:r>
       <w:proofErr w:type="gramEnd"/>
       <w:r>
-        <w:t xml:space="preserve">2, Address 0x45 applies to CMB 3..4. The maximum </w:t>
-      </w:r>
-      <w:r>
-        <w:lastRenderedPageBreak/>
-        <w:t>voltage is in fact set by the bias generator jumper setting on the board. At the highest position the maximum bias voltage is about 76V.</w:t>
+        <w:t>0x43 Apply to CMB 1..4.</w:t>
+      </w:r>
+    </w:p>
+    <w:p>
+      <w:pPr>
+        <w:pStyle w:val="BodyText"/>
+        <w:rPr>
+          <w:b/>
+          <w:sz w:val="22"/>
+          <w:szCs w:val="22"/>
+        </w:rPr>
+      </w:pPr>
+      <w:r>
+        <w:rPr>
+          <w:b/>
+          <w:sz w:val="22"/>
+          <w:szCs w:val="22"/>
+        </w:rPr>
+        <w:t>0x</w:t>
+      </w:r>
+      <w:proofErr w:type="gramStart"/>
+      <w:r>
+        <w:rPr>
+          <w:b/>
+          <w:sz w:val="22"/>
+          <w:szCs w:val="22"/>
+        </w:rPr>
+        <w:t>044..</w:t>
+      </w:r>
+      <w:proofErr w:type="gramEnd"/>
+      <w:r>
+        <w:rPr>
+          <w:b/>
+          <w:sz w:val="22"/>
+          <w:szCs w:val="22"/>
+        </w:rPr>
+        <w:t>0x45: Bias bus DACs</w:t>
       </w:r>
     </w:p>
     <w:p>
@@ -6288,6 +6403,660 @@
         <w:pStyle w:val="BodyText"/>
         <w:ind w:firstLine="360"/>
       </w:pPr>
+      <w:r>
+        <w:t xml:space="preserve">Two 12 bits DACs with a possible span of </w:t>
+      </w:r>
+      <w:proofErr w:type="gramStart"/>
+      <w:r>
+        <w:t>0..</w:t>
+      </w:r>
+      <w:proofErr w:type="gramEnd"/>
+      <w:r>
+        <w:t>80V. The coding is straight binary, 0x000 is 0V, 0xFFF corresponds to 80V. Address 0x44 applies to CMB</w:t>
+      </w:r>
+      <w:proofErr w:type="gramStart"/>
+      <w:r>
+        <w:t>1..</w:t>
+      </w:r>
+      <w:proofErr w:type="gramEnd"/>
+      <w:r>
+        <w:t>2, Address 0x45 applies to CMB 3..4. The maximum voltage is in fact set by the bias generator jumper setting on the board. At the highest position the maximum bias voltage is about 76V.</w:t>
+      </w:r>
+    </w:p>
+    <w:p>
+      <w:pPr>
+        <w:pStyle w:val="BodyText"/>
+        <w:rPr>
+          <w:b/>
+          <w:sz w:val="22"/>
+          <w:szCs w:val="22"/>
+        </w:rPr>
+      </w:pPr>
+      <w:r>
+        <w:rPr>
+          <w:b/>
+          <w:sz w:val="22"/>
+          <w:szCs w:val="22"/>
+        </w:rPr>
+        <w:t>0x</w:t>
+      </w:r>
+      <w:proofErr w:type="gramStart"/>
+      <w:r>
+        <w:rPr>
+          <w:b/>
+          <w:sz w:val="22"/>
+          <w:szCs w:val="22"/>
+        </w:rPr>
+        <w:t>046..</w:t>
+      </w:r>
+      <w:proofErr w:type="gramEnd"/>
+      <w:r>
+        <w:rPr>
+          <w:b/>
+          <w:sz w:val="22"/>
+          <w:szCs w:val="22"/>
+        </w:rPr>
+        <w:t>0x47: AFE VGA DACs</w:t>
+      </w:r>
+    </w:p>
+    <w:p>
+      <w:pPr>
+        <w:pStyle w:val="BodyText"/>
+        <w:ind w:firstLine="360"/>
+      </w:pPr>
+      <w:r>
+        <w:t xml:space="preserve">Two 12 bits DACs with a span of </w:t>
+      </w:r>
+      <w:proofErr w:type="gramStart"/>
+      <w:r>
+        <w:t>0..</w:t>
+      </w:r>
+      <w:proofErr w:type="gramEnd"/>
+      <w:r>
+        <w:t>1.54V. The coding is straight binary, 0x000 is 0V, 0xFFF is 1.54V. Address 0x46 applies to AFE 1, Address 0x47 applies to AFE 2.</w:t>
+      </w:r>
+    </w:p>
+    <w:p>
+      <w:pPr>
+        <w:pStyle w:val="BodyText"/>
+      </w:pPr>
+      <w:r>
+        <w:rPr>
+          <w:b/>
+          <w:sz w:val="22"/>
+          <w:szCs w:val="22"/>
+        </w:rPr>
+        <w:t>0x</w:t>
+      </w:r>
+      <w:proofErr w:type="gramStart"/>
+      <w:r>
+        <w:rPr>
+          <w:b/>
+          <w:sz w:val="22"/>
+          <w:szCs w:val="22"/>
+        </w:rPr>
+        <w:t>048..</w:t>
+      </w:r>
+      <w:proofErr w:type="gramEnd"/>
+      <w:r>
+        <w:rPr>
+          <w:b/>
+          <w:sz w:val="22"/>
+          <w:szCs w:val="22"/>
+        </w:rPr>
+        <w:t>0x5F: DAC setup registers</w:t>
+      </w:r>
+    </w:p>
+    <w:p>
+      <w:pPr>
+        <w:pStyle w:val="BodyText"/>
+        <w:ind w:firstLine="360"/>
+      </w:pPr>
+      <w:r>
+        <w:t>These normally don’t require modifying. For details see the AD5328 data sheet</w:t>
+      </w:r>
+    </w:p>
+    <w:p>
+      <w:pPr>
+        <w:pStyle w:val="BodyText"/>
+        <w:rPr>
+          <w:b/>
+          <w:sz w:val="22"/>
+          <w:szCs w:val="22"/>
+        </w:rPr>
+      </w:pPr>
+    </w:p>
+    <w:p>
+      <w:pPr>
+        <w:pStyle w:val="BodyText"/>
+      </w:pPr>
+      <w:r>
+        <w:rPr>
+          <w:b/>
+          <w:sz w:val="22"/>
+          <w:szCs w:val="22"/>
+        </w:rPr>
+        <w:t>0x0</w:t>
+      </w:r>
+      <w:r>
+        <w:rPr>
+          <w:b/>
+          <w:sz w:val="22"/>
+          <w:szCs w:val="22"/>
+        </w:rPr>
+        <w:t>64</w:t>
+      </w:r>
+      <w:r>
+        <w:rPr>
+          <w:b/>
+          <w:sz w:val="22"/>
+          <w:szCs w:val="22"/>
+        </w:rPr>
+        <w:t xml:space="preserve">: </w:t>
+      </w:r>
+      <w:proofErr w:type="spellStart"/>
+      <w:r>
+        <w:rPr>
+          <w:b/>
+          <w:sz w:val="22"/>
+          <w:szCs w:val="22"/>
+        </w:rPr>
+        <w:t>uBunch</w:t>
+      </w:r>
+      <w:proofErr w:type="spellEnd"/>
+      <w:r>
+        <w:rPr>
+          <w:b/>
+          <w:sz w:val="22"/>
+          <w:szCs w:val="22"/>
+        </w:rPr>
+        <w:t xml:space="preserve"> High </w:t>
+      </w:r>
+    </w:p>
+    <w:p>
+      <w:pPr>
+        <w:pStyle w:val="BodyText"/>
+        <w:ind w:firstLine="360"/>
+      </w:pPr>
+      <w:r>
+        <w:t xml:space="preserve">Read the </w:t>
+      </w:r>
+      <w:proofErr w:type="spellStart"/>
+      <w:r>
+        <w:t>uBunch</w:t>
+      </w:r>
+      <w:proofErr w:type="spellEnd"/>
+      <w:r>
+        <w:t xml:space="preserve"> high value.</w:t>
+      </w:r>
+    </w:p>
+    <w:p>
+      <w:pPr>
+        <w:pStyle w:val="BodyText"/>
+        <w:rPr>
+          <w:b/>
+          <w:sz w:val="22"/>
+          <w:szCs w:val="22"/>
+        </w:rPr>
+      </w:pPr>
+      <w:r>
+        <w:rPr>
+          <w:b/>
+          <w:sz w:val="22"/>
+          <w:szCs w:val="22"/>
+        </w:rPr>
+        <w:t>0x06</w:t>
+      </w:r>
+      <w:r>
+        <w:rPr>
+          <w:b/>
+          <w:sz w:val="22"/>
+          <w:szCs w:val="22"/>
+        </w:rPr>
+        <w:t>5</w:t>
+      </w:r>
+      <w:r>
+        <w:rPr>
+          <w:b/>
+          <w:sz w:val="22"/>
+          <w:szCs w:val="22"/>
+        </w:rPr>
+        <w:t xml:space="preserve">: </w:t>
+      </w:r>
+      <w:proofErr w:type="spellStart"/>
+      <w:r>
+        <w:rPr>
+          <w:b/>
+          <w:sz w:val="22"/>
+          <w:szCs w:val="22"/>
+        </w:rPr>
+        <w:t>uBunch</w:t>
+      </w:r>
+      <w:proofErr w:type="spellEnd"/>
+      <w:r>
+        <w:rPr>
+          <w:b/>
+          <w:sz w:val="22"/>
+          <w:szCs w:val="22"/>
+        </w:rPr>
+        <w:t xml:space="preserve"> </w:t>
+      </w:r>
+      <w:r>
+        <w:rPr>
+          <w:b/>
+          <w:sz w:val="22"/>
+          <w:szCs w:val="22"/>
+        </w:rPr>
+        <w:t>Low</w:t>
+      </w:r>
+      <w:r>
+        <w:rPr>
+          <w:b/>
+          <w:sz w:val="22"/>
+          <w:szCs w:val="22"/>
+        </w:rPr>
+        <w:t xml:space="preserve"> </w:t>
+      </w:r>
+    </w:p>
+    <w:p>
+      <w:pPr>
+        <w:pStyle w:val="BodyText"/>
+        <w:ind w:firstLine="360"/>
+      </w:pPr>
+      <w:r>
+        <w:t xml:space="preserve">Read the </w:t>
+      </w:r>
+      <w:proofErr w:type="spellStart"/>
+      <w:r>
+        <w:t>uBunch</w:t>
+      </w:r>
+      <w:proofErr w:type="spellEnd"/>
+      <w:r>
+        <w:t xml:space="preserve"> </w:t>
+      </w:r>
+      <w:r>
+        <w:t>low</w:t>
+      </w:r>
+      <w:r>
+        <w:t xml:space="preserve"> value.</w:t>
+      </w:r>
+    </w:p>
+    <w:p>
+      <w:pPr>
+        <w:pStyle w:val="Heading3"/>
+        <w:rPr>
+          <w:b/>
+          <w:sz w:val="22"/>
+          <w:szCs w:val="22"/>
+        </w:rPr>
+      </w:pPr>
+      <w:r>
+        <w:rPr>
+          <w:b/>
+          <w:sz w:val="22"/>
+          <w:szCs w:val="22"/>
+        </w:rPr>
+        <w:t>0x06C: Uptime Counter bits 31...16</w:t>
+      </w:r>
+    </w:p>
+    <w:p>
+      <w:pPr>
+        <w:pStyle w:val="Heading3"/>
+        <w:rPr>
+          <w:b/>
+          <w:sz w:val="22"/>
+          <w:szCs w:val="22"/>
+        </w:rPr>
+      </w:pPr>
+      <w:r>
+        <w:rPr>
+          <w:b/>
+          <w:sz w:val="22"/>
+          <w:szCs w:val="22"/>
+        </w:rPr>
+        <w:t>0x06D: Uptime Counter bits 15...0</w:t>
+      </w:r>
+    </w:p>
+    <w:p>
+      <w:pPr>
+        <w:ind w:left="360"/>
+        <w:rPr>
+          <w:rFonts w:ascii="Arial" w:hAnsi="Arial" w:cs="Arial"/>
+          <w:sz w:val="20"/>
+          <w:szCs w:val="20"/>
+        </w:rPr>
+      </w:pPr>
+      <w:r>
+        <w:rPr>
+          <w:rFonts w:ascii="Arial" w:hAnsi="Arial" w:cs="Arial"/>
+          <w:sz w:val="20"/>
+          <w:szCs w:val="20"/>
+        </w:rPr>
+        <w:t xml:space="preserve">A counter showing the number of seconds since the last FPGA </w:t>
+      </w:r>
+      <w:proofErr w:type="gramStart"/>
+      <w:r>
+        <w:rPr>
+          <w:rFonts w:ascii="Arial" w:hAnsi="Arial" w:cs="Arial"/>
+          <w:sz w:val="20"/>
+          <w:szCs w:val="20"/>
+        </w:rPr>
+        <w:t>reset</w:t>
+      </w:r>
+      <w:proofErr w:type="gramEnd"/>
+    </w:p>
+    <w:p>
+      <w:pPr>
+        <w:ind w:left="360"/>
+        <w:rPr>
+          <w:rFonts w:ascii="Arial" w:hAnsi="Arial" w:cs="Arial"/>
+          <w:sz w:val="20"/>
+          <w:szCs w:val="20"/>
+        </w:rPr>
+      </w:pPr>
+    </w:p>
+    <w:p>
+      <w:pPr>
+        <w:pStyle w:val="Heading3"/>
+        <w:rPr>
+          <w:rFonts w:cs="Arial"/>
+          <w:sz w:val="20"/>
+        </w:rPr>
+      </w:pPr>
+      <w:r>
+        <w:rPr>
+          <w:b/>
+          <w:sz w:val="22"/>
+          <w:szCs w:val="22"/>
+        </w:rPr>
+        <w:t>0x</w:t>
+      </w:r>
+      <w:proofErr w:type="gramStart"/>
+      <w:r>
+        <w:rPr>
+          <w:b/>
+          <w:sz w:val="22"/>
+          <w:szCs w:val="22"/>
+        </w:rPr>
+        <w:t>080..</w:t>
+      </w:r>
+      <w:proofErr w:type="gramEnd"/>
+      <w:r>
+        <w:rPr>
+          <w:b/>
+          <w:sz w:val="22"/>
+          <w:szCs w:val="22"/>
+        </w:rPr>
+        <w:t>0x8F: Pedestal registers</w:t>
+      </w:r>
+    </w:p>
+    <w:p>
+      <w:pPr>
+        <w:pStyle w:val="BodyText"/>
+        <w:ind w:left="360"/>
+      </w:pPr>
+      <w:r>
+        <w:t xml:space="preserve">These define the pedestal subtracted from the ADC values before the trigger threshold is applied. These values are also subtracted from the ADC values before being </w:t>
+      </w:r>
+      <w:proofErr w:type="spellStart"/>
+      <w:r>
+        <w:t>histogrammed</w:t>
+      </w:r>
+      <w:proofErr w:type="spellEnd"/>
+      <w:r>
+        <w:t>.</w:t>
+      </w:r>
+    </w:p>
+    <w:p>
+      <w:pPr>
+        <w:pStyle w:val="Heading3"/>
+        <w:ind w:left="450"/>
+        <w:rPr>
+          <w:rFonts w:cs="Arial"/>
+          <w:sz w:val="20"/>
+        </w:rPr>
+      </w:pPr>
+    </w:p>
+    <w:p>
+      <w:pPr>
+        <w:pStyle w:val="BodyText"/>
+      </w:pPr>
+    </w:p>
+    <w:p>
+      <w:pPr>
+        <w:pStyle w:val="Heading3"/>
+        <w:rPr>
+          <w:rFonts w:cs="Arial"/>
+          <w:sz w:val="20"/>
+        </w:rPr>
+      </w:pPr>
+      <w:r>
+        <w:rPr>
+          <w:b/>
+          <w:sz w:val="22"/>
+          <w:szCs w:val="22"/>
+        </w:rPr>
+        <w:t>0x</w:t>
+      </w:r>
+      <w:proofErr w:type="gramStart"/>
+      <w:r>
+        <w:rPr>
+          <w:b/>
+          <w:sz w:val="22"/>
+          <w:szCs w:val="22"/>
+        </w:rPr>
+        <w:t>0</w:t>
+      </w:r>
+      <w:r>
+        <w:rPr>
+          <w:b/>
+          <w:sz w:val="22"/>
+          <w:szCs w:val="22"/>
+        </w:rPr>
+        <w:t>9</w:t>
+      </w:r>
+      <w:r>
+        <w:rPr>
+          <w:b/>
+          <w:sz w:val="22"/>
+          <w:szCs w:val="22"/>
+        </w:rPr>
+        <w:t>0..</w:t>
+      </w:r>
+      <w:proofErr w:type="gramEnd"/>
+      <w:r>
+        <w:rPr>
+          <w:b/>
+          <w:sz w:val="22"/>
+          <w:szCs w:val="22"/>
+        </w:rPr>
+        <w:t>0x</w:t>
+      </w:r>
+      <w:r>
+        <w:rPr>
+          <w:b/>
+          <w:sz w:val="22"/>
+          <w:szCs w:val="22"/>
+        </w:rPr>
+        <w:t>9</w:t>
+      </w:r>
+      <w:r>
+        <w:rPr>
+          <w:b/>
+          <w:sz w:val="22"/>
+          <w:szCs w:val="22"/>
+        </w:rPr>
+        <w:t xml:space="preserve">F: </w:t>
+      </w:r>
+      <w:r>
+        <w:rPr>
+          <w:b/>
+          <w:sz w:val="22"/>
+          <w:szCs w:val="22"/>
+        </w:rPr>
+        <w:t>Threshold</w:t>
+      </w:r>
+      <w:r>
+        <w:rPr>
+          <w:b/>
+          <w:sz w:val="22"/>
+          <w:szCs w:val="22"/>
+        </w:rPr>
+        <w:t xml:space="preserve"> registers</w:t>
+      </w:r>
+    </w:p>
+    <w:p>
+      <w:pPr>
+        <w:pStyle w:val="BodyText"/>
+        <w:ind w:left="360"/>
+      </w:pPr>
+      <w:r>
+        <w:t xml:space="preserve">These define the </w:t>
+      </w:r>
+      <w:r>
+        <w:t>threshold.</w:t>
+      </w:r>
+      <w:r>
+        <w:t xml:space="preserve"> </w:t>
+      </w:r>
+    </w:p>
+    <w:p>
+      <w:pPr>
+        <w:pStyle w:val="BodyText"/>
+        <w:ind w:firstLine="360"/>
+      </w:pPr>
+    </w:p>
+    <w:p>
+      <w:pPr>
+        <w:pStyle w:val="Heading3"/>
+        <w:rPr>
+          <w:rFonts w:cs="Arial"/>
+          <w:sz w:val="20"/>
+        </w:rPr>
+      </w:pPr>
+      <w:r>
+        <w:rPr>
+          <w:b/>
+          <w:sz w:val="22"/>
+          <w:szCs w:val="22"/>
+        </w:rPr>
+        <w:t xml:space="preserve">0x0FF: AFE setup data read </w:t>
+      </w:r>
+      <w:proofErr w:type="gramStart"/>
+      <w:r>
+        <w:rPr>
+          <w:b/>
+          <w:sz w:val="22"/>
+          <w:szCs w:val="22"/>
+        </w:rPr>
+        <w:t>register</w:t>
+      </w:r>
+      <w:proofErr w:type="gramEnd"/>
+    </w:p>
+    <w:p>
+      <w:pPr>
+        <w:pStyle w:val="Heading3"/>
+        <w:ind w:left="450"/>
+        <w:rPr>
+          <w:rFonts w:cs="Arial"/>
+          <w:sz w:val="20"/>
+        </w:rPr>
+      </w:pPr>
+      <w:r>
+        <w:rPr>
+          <w:rFonts w:cs="Arial"/>
+          <w:sz w:val="20"/>
+        </w:rPr>
+        <w:t>Data returned from an AFE in response to a read request is stored here.</w:t>
+      </w:r>
+    </w:p>
+    <w:p>
+      <w:pPr>
+        <w:pStyle w:val="Heading3"/>
+        <w:rPr>
+          <w:rFonts w:cs="Arial"/>
+          <w:sz w:val="20"/>
+        </w:rPr>
+      </w:pPr>
+      <w:r>
+        <w:rPr>
+          <w:b/>
+          <w:sz w:val="22"/>
+          <w:szCs w:val="22"/>
+        </w:rPr>
+        <w:t>0x</w:t>
+      </w:r>
+      <w:proofErr w:type="gramStart"/>
+      <w:r>
+        <w:rPr>
+          <w:b/>
+          <w:sz w:val="22"/>
+          <w:szCs w:val="22"/>
+        </w:rPr>
+        <w:t>100..</w:t>
+      </w:r>
+      <w:proofErr w:type="gramEnd"/>
+      <w:r>
+        <w:rPr>
+          <w:b/>
+          <w:sz w:val="22"/>
+          <w:szCs w:val="22"/>
+        </w:rPr>
+        <w:t>0x13B: AFE 1 register file</w:t>
+      </w:r>
+    </w:p>
+    <w:p>
+      <w:pPr>
+        <w:pStyle w:val="Heading3"/>
+        <w:ind w:left="450"/>
+        <w:rPr>
+          <w:rFonts w:cs="Arial"/>
+          <w:sz w:val="20"/>
+        </w:rPr>
+      </w:pPr>
+      <w:r>
+        <w:rPr>
+          <w:rFonts w:cs="Arial"/>
+          <w:sz w:val="20"/>
+        </w:rPr>
+        <w:t>This space is mapped onto to the AFE5807 register map.</w:t>
+      </w:r>
+    </w:p>
+    <w:p>
+      <w:pPr>
+        <w:pStyle w:val="Heading3"/>
+        <w:rPr>
+          <w:b/>
+          <w:sz w:val="22"/>
+          <w:szCs w:val="22"/>
+        </w:rPr>
+      </w:pPr>
+      <w:r>
+        <w:rPr>
+          <w:b/>
+          <w:sz w:val="22"/>
+          <w:szCs w:val="22"/>
+        </w:rPr>
+        <w:t>0x</w:t>
+      </w:r>
+      <w:proofErr w:type="gramStart"/>
+      <w:r>
+        <w:rPr>
+          <w:b/>
+          <w:sz w:val="22"/>
+          <w:szCs w:val="22"/>
+        </w:rPr>
+        <w:t>200..</w:t>
+      </w:r>
+      <w:proofErr w:type="gramEnd"/>
+      <w:r>
+        <w:rPr>
+          <w:b/>
+          <w:sz w:val="22"/>
+          <w:szCs w:val="22"/>
+        </w:rPr>
+        <w:t>0x23B: AFE 2 register file</w:t>
+      </w:r>
     </w:p>
     <w:p>
       <w:pPr>
@@ -6746,6 +7515,7 @@
           <w:sz w:val="22"/>
           <w:szCs w:val="22"/>
         </w:rPr>
+        <w:lastRenderedPageBreak/>
         <w:t xml:space="preserve">0x302: Flash Gate Turn off </w:t>
       </w:r>
       <w:proofErr w:type="gramStart"/>
@@ -6801,6 +7571,295 @@
         </w:rPr>
         <w:t xml:space="preserve"> voltage is raised. </w:t>
       </w:r>
+    </w:p>
+    <w:p>
+      <w:pPr>
+        <w:pStyle w:val="BodyText"/>
+        <w:rPr>
+          <w:b/>
+          <w:sz w:val="22"/>
+          <w:szCs w:val="22"/>
+        </w:rPr>
+      </w:pPr>
+      <w:r>
+        <w:rPr>
+          <w:b/>
+          <w:sz w:val="22"/>
+          <w:szCs w:val="22"/>
+        </w:rPr>
+        <w:t>0x303: Trigger Control Register</w:t>
+      </w:r>
+    </w:p>
+    <w:p>
+      <w:pPr>
+        <w:pStyle w:val="BodyText"/>
+        <w:ind w:left="1350" w:hanging="990"/>
+      </w:pPr>
+      <w:r>
+        <w:t xml:space="preserve">Bit 1: Selects the trigger input type as a pulse or an FM data </w:t>
+      </w:r>
+      <w:proofErr w:type="gramStart"/>
+      <w:r>
+        <w:t>stream</w:t>
+      </w:r>
+      <w:proofErr w:type="gramEnd"/>
+    </w:p>
+    <w:p>
+      <w:pPr>
+        <w:pStyle w:val="BodyText"/>
+        <w:ind w:left="360"/>
+        <w:rPr>
+          <w:b/>
+          <w:sz w:val="22"/>
+          <w:szCs w:val="22"/>
+        </w:rPr>
+      </w:pPr>
+      <w:r>
+        <w:t xml:space="preserve">The assumption is that a trigger pulse comes from the LEMO connector, the FM encoded trigger message comes from the RJ-45 connector. The microprocessor controls the multiplexer that routes either the LEMO or the RJ-45 signal to the trigger input on the FPGAs. </w:t>
+      </w:r>
+    </w:p>
+    <w:p>
+      <w:pPr>
+        <w:pStyle w:val="BodyText"/>
+        <w:ind w:firstLine="360"/>
+        <w:rPr>
+          <w:szCs w:val="20"/>
+        </w:rPr>
+      </w:pPr>
+    </w:p>
+    <w:p>
+      <w:pPr>
+        <w:pStyle w:val="BodyText"/>
+        <w:rPr>
+          <w:b/>
+          <w:sz w:val="22"/>
+          <w:szCs w:val="22"/>
+        </w:rPr>
+      </w:pPr>
+      <w:r>
+        <w:rPr>
+          <w:b/>
+          <w:sz w:val="22"/>
+          <w:szCs w:val="22"/>
+        </w:rPr>
+        <w:t>0x304:  Read/Write Hit Pipeline Delay Register</w:t>
+      </w:r>
+    </w:p>
+    <w:p>
+      <w:pPr>
+        <w:pStyle w:val="BodyText"/>
+        <w:ind w:left="360"/>
+      </w:pPr>
+      <w:r>
+        <w:t xml:space="preserve">Specifies the number of </w:t>
+      </w:r>
+      <w:proofErr w:type="gramStart"/>
+      <w:r>
+        <w:t>pipeline</w:t>
+      </w:r>
+      <w:proofErr w:type="gramEnd"/>
+      <w:r>
+        <w:t xml:space="preserve"> stages the hit data traverses before being presented to the first level FIFO. This is used to compensate for trigger delays. The least count is </w:t>
+      </w:r>
+      <w:r>
+        <w:rPr>
+          <w:szCs w:val="20"/>
+        </w:rPr>
+        <w:t xml:space="preserve">12.56 </w:t>
+      </w:r>
+      <w:proofErr w:type="gramStart"/>
+      <w:r>
+        <w:rPr>
+          <w:szCs w:val="20"/>
+        </w:rPr>
+        <w:t>ns</w:t>
+      </w:r>
+      <w:proofErr w:type="gramEnd"/>
+      <w:r>
+        <w:rPr>
+          <w:szCs w:val="20"/>
+        </w:rPr>
+        <w:t xml:space="preserve"> </w:t>
+      </w:r>
+      <w:r>
+        <w:t>and the span is eight bits. The minimum delay setting is one and increases monotonically up to a setting of 255. A setting of zero corresponds to a delay of 256 or 3.22</w:t>
+      </w:r>
+      <w:r>
+        <w:sym w:font="Symbol" w:char="F06D"/>
+      </w:r>
+      <w:r>
+        <w:t>s.</w:t>
+      </w:r>
+    </w:p>
+    <w:p>
+      <w:pPr>
+        <w:pStyle w:val="BodyText"/>
+        <w:ind w:firstLine="360"/>
+        <w:rPr>
+          <w:szCs w:val="20"/>
+        </w:rPr>
+      </w:pPr>
+    </w:p>
+    <w:p>
+      <w:pPr>
+        <w:pStyle w:val="BodyText"/>
+        <w:rPr>
+          <w:b/>
+          <w:sz w:val="22"/>
+          <w:szCs w:val="22"/>
+        </w:rPr>
+      </w:pPr>
+      <w:r>
+        <w:rPr>
+          <w:b/>
+          <w:sz w:val="22"/>
+          <w:szCs w:val="22"/>
+        </w:rPr>
+        <w:t xml:space="preserve">0x305: Read/Write Beam </w:t>
+      </w:r>
+      <w:proofErr w:type="gramStart"/>
+      <w:r>
+        <w:rPr>
+          <w:b/>
+          <w:sz w:val="22"/>
+          <w:szCs w:val="22"/>
+        </w:rPr>
+        <w:t>On</w:t>
+      </w:r>
+      <w:proofErr w:type="gramEnd"/>
+      <w:r>
+        <w:rPr>
+          <w:b/>
+          <w:sz w:val="22"/>
+          <w:szCs w:val="22"/>
+        </w:rPr>
+        <w:t xml:space="preserve"> Sample length register</w:t>
+      </w:r>
+    </w:p>
+    <w:p>
+      <w:pPr>
+        <w:pStyle w:val="BodyText"/>
+        <w:ind w:firstLine="360"/>
+      </w:pPr>
+      <w:r>
+        <w:t xml:space="preserve">Specifies the number ADC samples per </w:t>
+      </w:r>
+      <w:proofErr w:type="spellStart"/>
+      <w:proofErr w:type="gramStart"/>
+      <w:r>
+        <w:t>microbunch</w:t>
+      </w:r>
+      <w:proofErr w:type="spellEnd"/>
+      <w:proofErr w:type="gramEnd"/>
+    </w:p>
+    <w:p>
+      <w:pPr>
+        <w:pStyle w:val="BodyText"/>
+        <w:rPr>
+          <w:b/>
+          <w:sz w:val="22"/>
+          <w:szCs w:val="22"/>
+        </w:rPr>
+      </w:pPr>
+      <w:r>
+        <w:rPr>
+          <w:b/>
+          <w:sz w:val="22"/>
+          <w:szCs w:val="22"/>
+        </w:rPr>
+        <w:t xml:space="preserve">0x306: Read/Write Beam Off Sample length </w:t>
+      </w:r>
+      <w:proofErr w:type="gramStart"/>
+      <w:r>
+        <w:rPr>
+          <w:b/>
+          <w:sz w:val="22"/>
+          <w:szCs w:val="22"/>
+        </w:rPr>
+        <w:t>register</w:t>
+      </w:r>
+      <w:proofErr w:type="gramEnd"/>
+    </w:p>
+    <w:p>
+      <w:pPr>
+        <w:pStyle w:val="BodyText"/>
+        <w:ind w:firstLine="360"/>
+      </w:pPr>
+      <w:r>
+        <w:t xml:space="preserve">Specifies the number ADC samples per bunch </w:t>
+      </w:r>
+      <w:proofErr w:type="gramStart"/>
+      <w:r>
+        <w:t>marker</w:t>
+      </w:r>
+      <w:proofErr w:type="gramEnd"/>
+    </w:p>
+    <w:p>
+      <w:pPr>
+        <w:pStyle w:val="BodyText"/>
+        <w:ind w:firstLine="360"/>
+      </w:pPr>
+    </w:p>
+    <w:p>
+      <w:pPr>
+        <w:pStyle w:val="BodyText"/>
+        <w:rPr>
+          <w:b/>
+          <w:sz w:val="22"/>
+          <w:szCs w:val="22"/>
+        </w:rPr>
+      </w:pPr>
+      <w:r>
+        <w:rPr>
+          <w:b/>
+          <w:sz w:val="22"/>
+          <w:szCs w:val="22"/>
+        </w:rPr>
+        <w:t xml:space="preserve">0x30C: Read/Write ADC samples per </w:t>
+      </w:r>
+      <w:proofErr w:type="gramStart"/>
+      <w:r>
+        <w:rPr>
+          <w:b/>
+          <w:sz w:val="22"/>
+          <w:szCs w:val="22"/>
+        </w:rPr>
+        <w:t>hit</w:t>
+      </w:r>
+      <w:proofErr w:type="gramEnd"/>
+    </w:p>
+    <w:p>
+      <w:pPr>
+        <w:pStyle w:val="BodyText"/>
+        <w:ind w:firstLine="360"/>
+      </w:pPr>
+      <w:r>
+        <w:t xml:space="preserve">A four bit value that </w:t>
+      </w:r>
+      <w:proofErr w:type="spellStart"/>
+      <w:r>
+        <w:t>speSpecifies</w:t>
+      </w:r>
+      <w:proofErr w:type="spellEnd"/>
+      <w:r>
+        <w:t xml:space="preserve"> the number ADC samples per </w:t>
+      </w:r>
+      <w:proofErr w:type="spellStart"/>
+      <w:proofErr w:type="gramStart"/>
+      <w:r>
+        <w:t>microbunch</w:t>
+      </w:r>
+      <w:proofErr w:type="spellEnd"/>
+      <w:proofErr w:type="gramEnd"/>
+    </w:p>
+    <w:p>
+      <w:pPr>
+        <w:pStyle w:val="BodyText"/>
+        <w:ind w:firstLine="360"/>
+        <w:rPr>
+          <w:szCs w:val="20"/>
+        </w:rPr>
+      </w:pPr>
     </w:p>
     <w:p>
       <w:pPr>

</xml_diff>